<commit_message>
Updated dev guide with required UI diagram
</commit_message>
<xml_diff>
--- a/docs/doc_pdf_version/developerguide.docx
+++ b/docs/doc_pdf_version/developerguide.docx
@@ -709,11 +709,7 @@
           </mc:Choice>
           <mc:Fallback>
             <w:pict>
-              <v:shapetype w14:anchorId="75F73D22" id="_x0000_t202" coordsize="21600,21600" o:spt="202" path="m,l,21600r21600,l21600,xe">
-                <v:stroke joinstyle="miter"/>
-                <v:path gradientshapeok="t" o:connecttype="rect"/>
-              </v:shapetype>
-              <v:shape id="Text Box 2" o:spid="_x0000_s1028" type="#_x0000_t202" style="position:absolute;margin-left:23.1pt;margin-top:160.25pt;width:296.55pt;height:229.7pt;z-index:251668480;visibility:visible;mso-wrap-style:square;mso-width-percent:0;mso-height-percent:0;mso-wrap-distance-left:9pt;mso-wrap-distance-top:3.6pt;mso-wrap-distance-right:9pt;mso-wrap-distance-bottom:3.6pt;mso-position-horizontal:absolute;mso-position-horizontal-relative:page;mso-position-vertical:absolute;mso-position-vertical-relative:text;mso-width-percent:0;mso-height-percent:0;mso-width-relative:margin;mso-height-relative:margin;v-text-anchor:top" o:gfxdata="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" stroked="f">
+              <v:shape w14:anchorId="75F73D22" id="Text Box 2" o:spid="_x0000_s1028" type="#_x0000_t202" style="position:absolute;margin-left:23.1pt;margin-top:160.25pt;width:296.55pt;height:229.7pt;z-index:251668480;visibility:visible;mso-wrap-style:square;mso-width-percent:0;mso-height-percent:0;mso-wrap-distance-left:9pt;mso-wrap-distance-top:3.6pt;mso-wrap-distance-right:9pt;mso-wrap-distance-bottom:3.6pt;mso-position-horizontal:absolute;mso-position-horizontal-relative:page;mso-position-vertical:absolute;mso-position-vertical-relative:text;mso-width-percent:0;mso-height-percent:0;mso-width-relative:margin;mso-height-relative:margin;v-text-anchor:top" o:gfxdata="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" stroked="f">
                 <v:textbox>
                   <w:txbxContent>
                     <w:p>
@@ -1067,7 +1063,6 @@
             <w:docPartUnique/>
           </w:docPartObj>
         </w:sdtPr>
-        <w:sdtEndPr/>
         <w:sdtContent>
           <w:r>
             <w:rPr>
@@ -1075,8 +1070,6 @@
             </w:rPr>
             <w:br w:type="page"/>
           </w:r>
-          <w:bookmarkStart w:id="1" w:name="_GoBack"/>
-          <w:bookmarkEnd w:id="1"/>
         </w:sdtContent>
       </w:sdt>
     </w:p>
@@ -1799,7 +1792,7 @@
                 <w:noProof/>
                 <w:webHidden/>
               </w:rPr>
-              <w:t>8</w:t>
+              <w:t>9</w:t>
             </w:r>
             <w:r>
               <w:rPr>
@@ -1874,7 +1867,7 @@
                 <w:noProof/>
                 <w:webHidden/>
               </w:rPr>
-              <w:t>10</w:t>
+              <w:t>11</w:t>
             </w:r>
             <w:r>
               <w:rPr>
@@ -1950,7 +1943,7 @@
                 <w:noProof/>
                 <w:webHidden/>
               </w:rPr>
-              <w:t>11</w:t>
+              <w:t>12</w:t>
             </w:r>
             <w:r>
               <w:rPr>
@@ -2025,7 +2018,7 @@
                 <w:noProof/>
                 <w:webHidden/>
               </w:rPr>
-              <w:t>11</w:t>
+              <w:t>12</w:t>
             </w:r>
             <w:r>
               <w:rPr>
@@ -2120,7 +2113,7 @@
                 <w:noProof/>
                 <w:webHidden/>
               </w:rPr>
-              <w:t>12</w:t>
+              <w:t>13</w:t>
             </w:r>
             <w:r>
               <w:rPr>
@@ -2195,7 +2188,7 @@
                 <w:noProof/>
                 <w:webHidden/>
               </w:rPr>
-              <w:t>12</w:t>
+              <w:t>13</w:t>
             </w:r>
             <w:r>
               <w:rPr>
@@ -2270,7 +2263,7 @@
                 <w:noProof/>
                 <w:webHidden/>
               </w:rPr>
-              <w:t>12</w:t>
+              <w:t>13</w:t>
             </w:r>
             <w:r>
               <w:rPr>
@@ -2365,7 +2358,7 @@
                 <w:noProof/>
                 <w:webHidden/>
               </w:rPr>
-              <w:t>13</w:t>
+              <w:t>14</w:t>
             </w:r>
             <w:r>
               <w:rPr>
@@ -2459,7 +2452,7 @@
                 <w:noProof/>
                 <w:webHidden/>
               </w:rPr>
-              <w:t>13</w:t>
+              <w:t>14</w:t>
             </w:r>
             <w:r>
               <w:rPr>
@@ -2544,7 +2537,7 @@
                 <w:noProof/>
                 <w:webHidden/>
               </w:rPr>
-              <w:t>13</w:t>
+              <w:t>14</w:t>
             </w:r>
             <w:r>
               <w:rPr>
@@ -2639,7 +2632,7 @@
                 <w:noProof/>
                 <w:webHidden/>
               </w:rPr>
-              <w:t>14</w:t>
+              <w:t>15</w:t>
             </w:r>
             <w:r>
               <w:rPr>
@@ -2714,7 +2707,7 @@
                 <w:noProof/>
                 <w:webHidden/>
               </w:rPr>
-              <w:t>14</w:t>
+              <w:t>15</w:t>
             </w:r>
             <w:r>
               <w:rPr>
@@ -2789,7 +2782,7 @@
                 <w:noProof/>
                 <w:webHidden/>
               </w:rPr>
-              <w:t>14</w:t>
+              <w:t>15</w:t>
             </w:r>
             <w:r>
               <w:rPr>
@@ -2864,7 +2857,7 @@
                 <w:noProof/>
                 <w:webHidden/>
               </w:rPr>
-              <w:t>14</w:t>
+              <w:t>15</w:t>
             </w:r>
             <w:r>
               <w:rPr>
@@ -2939,7 +2932,7 @@
                 <w:noProof/>
                 <w:webHidden/>
               </w:rPr>
-              <w:t>14</w:t>
+              <w:t>15</w:t>
             </w:r>
             <w:r>
               <w:rPr>
@@ -3034,7 +3027,7 @@
                 <w:noProof/>
                 <w:webHidden/>
               </w:rPr>
-              <w:t>15</w:t>
+              <w:t>16</w:t>
             </w:r>
             <w:r>
               <w:rPr>
@@ -3129,7 +3122,7 @@
                 <w:noProof/>
                 <w:webHidden/>
               </w:rPr>
-              <w:t>17</w:t>
+              <w:t>18</w:t>
             </w:r>
             <w:r>
               <w:rPr>
@@ -3224,7 +3217,7 @@
                 <w:noProof/>
                 <w:webHidden/>
               </w:rPr>
-              <w:t>26</w:t>
+              <w:t>27</w:t>
             </w:r>
             <w:r>
               <w:rPr>
@@ -3319,7 +3312,7 @@
                 <w:noProof/>
                 <w:webHidden/>
               </w:rPr>
-              <w:t>27</w:t>
+              <w:t>28</w:t>
             </w:r>
             <w:r>
               <w:rPr>
@@ -3414,7 +3407,7 @@
                 <w:noProof/>
                 <w:webHidden/>
               </w:rPr>
-              <w:t>28</w:t>
+              <w:t>29</w:t>
             </w:r>
             <w:r>
               <w:rPr>
@@ -3506,7 +3499,7 @@
                 <w:noProof/>
                 <w:webHidden/>
               </w:rPr>
-              <w:t>28</w:t>
+              <w:t>29</w:t>
             </w:r>
             <w:r>
               <w:rPr>
@@ -3598,7 +3591,7 @@
                 <w:noProof/>
                 <w:webHidden/>
               </w:rPr>
-              <w:t>28</w:t>
+              <w:t>29</w:t>
             </w:r>
             <w:r>
               <w:rPr>
@@ -3690,7 +3683,7 @@
                 <w:noProof/>
                 <w:webHidden/>
               </w:rPr>
-              <w:t>29</w:t>
+              <w:t>30</w:t>
             </w:r>
             <w:r>
               <w:rPr>
@@ -3782,7 +3775,7 @@
                 <w:noProof/>
                 <w:webHidden/>
               </w:rPr>
-              <w:t>29</w:t>
+              <w:t>30</w:t>
             </w:r>
             <w:r>
               <w:rPr>
@@ -3832,7 +3825,7 @@
           <w:noProof/>
         </w:rPr>
       </w:pPr>
-      <w:bookmarkStart w:id="2" w:name="_Toc466296360"/>
+      <w:bookmarkStart w:id="1" w:name="_Toc466296360"/>
       <w:r>
         <w:rPr>
           <w:rFonts w:asciiTheme="minorHAnsi" w:hAnsiTheme="minorHAnsi" w:cstheme="minorHAnsi"/>
@@ -3846,7 +3839,7 @@
         </w:rPr>
         <w:t>urpose Statement and Overview</w:t>
       </w:r>
-      <w:bookmarkEnd w:id="2"/>
+      <w:bookmarkEnd w:id="1"/>
     </w:p>
     <w:p>
       <w:pPr>
@@ -4021,8 +4014,8 @@
           <w:rFonts w:asciiTheme="minorHAnsi" w:hAnsiTheme="minorHAnsi" w:cstheme="minorHAnsi"/>
         </w:rPr>
       </w:pPr>
-      <w:bookmarkStart w:id="3" w:name="_vv9dcn8e28r8" w:colFirst="0" w:colLast="0"/>
-      <w:bookmarkEnd w:id="3"/>
+      <w:bookmarkStart w:id="2" w:name="_vv9dcn8e28r8" w:colFirst="0" w:colLast="0"/>
+      <w:bookmarkEnd w:id="2"/>
       <w:r>
         <w:rPr>
           <w:rFonts w:asciiTheme="minorHAnsi" w:hAnsiTheme="minorHAnsi" w:cstheme="minorHAnsi"/>
@@ -4030,14 +4023,14 @@
         <w:lastRenderedPageBreak/>
         <w:t xml:space="preserve"> </w:t>
       </w:r>
-      <w:bookmarkStart w:id="4" w:name="_Toc466296361"/>
+      <w:bookmarkStart w:id="3" w:name="_Toc466296361"/>
       <w:r>
         <w:rPr>
           <w:rFonts w:asciiTheme="minorHAnsi" w:hAnsiTheme="minorHAnsi" w:cstheme="minorHAnsi"/>
         </w:rPr>
         <w:t>Quick Start</w:t>
       </w:r>
-      <w:bookmarkEnd w:id="4"/>
+      <w:bookmarkEnd w:id="3"/>
     </w:p>
     <w:p>
       <w:pPr>
@@ -4086,9 +4079,9 @@
           <w:b w:val="0"/>
         </w:rPr>
       </w:pPr>
-      <w:bookmarkStart w:id="5" w:name="_oktds3rsigcm" w:colFirst="0" w:colLast="0"/>
-      <w:bookmarkStart w:id="6" w:name="_Toc466296362"/>
-      <w:bookmarkEnd w:id="5"/>
+      <w:bookmarkStart w:id="4" w:name="_oktds3rsigcm" w:colFirst="0" w:colLast="0"/>
+      <w:bookmarkStart w:id="5" w:name="_Toc466296362"/>
+      <w:bookmarkEnd w:id="4"/>
       <w:r>
         <w:rPr>
           <w:rFonts w:asciiTheme="minorHAnsi" w:hAnsiTheme="minorHAnsi" w:cstheme="minorHAnsi"/>
@@ -4096,7 +4089,7 @@
         </w:rPr>
         <w:t>1. Prerequisite Software</w:t>
       </w:r>
-      <w:bookmarkEnd w:id="6"/>
+      <w:bookmarkEnd w:id="5"/>
     </w:p>
     <w:p>
       <w:pPr>
@@ -4411,7 +4404,7 @@
           <w:b w:val="0"/>
         </w:rPr>
       </w:pPr>
-      <w:bookmarkStart w:id="7" w:name="_Toc466296363"/>
+      <w:bookmarkStart w:id="6" w:name="_Toc466296363"/>
       <w:r>
         <w:rPr>
           <w:rFonts w:asciiTheme="minorHAnsi" w:hAnsiTheme="minorHAnsi" w:cstheme="minorHAnsi"/>
@@ -4419,7 +4412,7 @@
         </w:rPr>
         <w:t>2. Importing this project</w:t>
       </w:r>
-      <w:bookmarkEnd w:id="7"/>
+      <w:bookmarkEnd w:id="6"/>
       <w:r>
         <w:rPr>
           <w:rFonts w:asciiTheme="minorHAnsi" w:hAnsiTheme="minorHAnsi" w:cstheme="minorHAnsi"/>
@@ -5226,9 +5219,9 @@
           <w:rFonts w:asciiTheme="minorHAnsi" w:hAnsiTheme="minorHAnsi" w:cstheme="minorHAnsi"/>
         </w:rPr>
       </w:pPr>
-      <w:bookmarkStart w:id="8" w:name="_sn06kjny8wu9" w:colFirst="0" w:colLast="0"/>
-      <w:bookmarkStart w:id="9" w:name="_Toc466296364"/>
-      <w:bookmarkEnd w:id="8"/>
+      <w:bookmarkStart w:id="7" w:name="_sn06kjny8wu9" w:colFirst="0" w:colLast="0"/>
+      <w:bookmarkStart w:id="8" w:name="_Toc466296364"/>
+      <w:bookmarkEnd w:id="7"/>
       <w:r>
         <w:rPr>
           <w:rFonts w:asciiTheme="minorHAnsi" w:hAnsiTheme="minorHAnsi" w:cstheme="minorHAnsi"/>
@@ -5236,25 +5229,25 @@
         <w:lastRenderedPageBreak/>
         <w:t>Design</w:t>
       </w:r>
+      <w:bookmarkEnd w:id="8"/>
+    </w:p>
+    <w:p>
+      <w:pPr>
+        <w:pStyle w:val="Heading3"/>
+        <w:rPr>
+          <w:rFonts w:asciiTheme="minorHAnsi" w:hAnsiTheme="minorHAnsi" w:cstheme="minorHAnsi"/>
+        </w:rPr>
+      </w:pPr>
+      <w:bookmarkStart w:id="9" w:name="_hohg3qgsjpbl" w:colFirst="0" w:colLast="0"/>
+      <w:bookmarkStart w:id="10" w:name="_Toc466296365"/>
       <w:bookmarkEnd w:id="9"/>
-    </w:p>
-    <w:p>
-      <w:pPr>
-        <w:pStyle w:val="Heading3"/>
+      <w:r>
         <w:rPr>
           <w:rFonts w:asciiTheme="minorHAnsi" w:hAnsiTheme="minorHAnsi" w:cstheme="minorHAnsi"/>
         </w:rPr>
-      </w:pPr>
-      <w:bookmarkStart w:id="10" w:name="_hohg3qgsjpbl" w:colFirst="0" w:colLast="0"/>
-      <w:bookmarkStart w:id="11" w:name="_Toc466296365"/>
+        <w:t>1. Overall Architecture</w:t>
+      </w:r>
       <w:bookmarkEnd w:id="10"/>
-      <w:r>
-        <w:rPr>
-          <w:rFonts w:asciiTheme="minorHAnsi" w:hAnsiTheme="minorHAnsi" w:cstheme="minorHAnsi"/>
-        </w:rPr>
-        <w:t>1. Overall Architecture</w:t>
-      </w:r>
-      <w:bookmarkEnd w:id="11"/>
     </w:p>
     <w:p>
       <w:pPr>
@@ -7376,8 +7369,8 @@
         </w:rPr>
         <w:t>, so it is crucial to know how various parts work together.</w:t>
       </w:r>
-      <w:bookmarkStart w:id="12" w:name="_hk336sp7rxpr" w:colFirst="0" w:colLast="0"/>
-      <w:bookmarkEnd w:id="12"/>
+      <w:bookmarkStart w:id="11" w:name="_hk336sp7rxpr" w:colFirst="0" w:colLast="0"/>
+      <w:bookmarkEnd w:id="11"/>
     </w:p>
     <w:p>
       <w:pPr>
@@ -7540,7 +7533,7 @@
           <w:color w:val="00B050"/>
         </w:rPr>
       </w:pPr>
-      <w:bookmarkStart w:id="13" w:name="_Toc466296366"/>
+      <w:bookmarkStart w:id="12" w:name="_Toc466296366"/>
       <w:r>
         <w:rPr>
           <w:rFonts w:asciiTheme="minorHAnsi" w:hAnsiTheme="minorHAnsi" w:cstheme="minorHAnsi"/>
@@ -7549,7 +7542,7 @@
         <w:lastRenderedPageBreak/>
         <w:t>2. UI component</w:t>
       </w:r>
-      <w:bookmarkEnd w:id="13"/>
+      <w:bookmarkEnd w:id="12"/>
     </w:p>
     <w:p>
       <w:pPr>
@@ -7645,7 +7638,7 @@
         </w:rPr>
         <w:drawing>
           <wp:inline distT="114300" distB="114300" distL="114300" distR="114300" wp14:anchorId="72A03086" wp14:editId="06728CC1">
-            <wp:extent cx="5412123" cy="3932246"/>
+            <wp:extent cx="5411674" cy="3886200"/>
             <wp:effectExtent l="0" t="0" r="0" b="0"/>
             <wp:docPr id="3" name="image09.png"/>
             <wp:cNvGraphicFramePr/>
@@ -7671,7 +7664,7 @@
                   <pic:spPr>
                     <a:xfrm>
                       <a:off x="0" y="0"/>
-                      <a:ext cx="5412123" cy="3932246"/>
+                      <a:ext cx="5420283" cy="3892382"/>
                     </a:xfrm>
                     <a:prstGeom prst="rect">
                       <a:avLst/>
@@ -8582,6 +8575,424 @@
         </w:rPr>
         <w:t xml:space="preserve"> accordingly.</w:t>
       </w:r>
+      <w:r>
+        <w:rPr>
+          <w:rFonts w:asciiTheme="minorHAnsi" w:eastAsia="Adobe Gothic Std B" w:hAnsiTheme="minorHAnsi" w:cstheme="minorHAnsi"/>
+          <w:color w:val="000000" w:themeColor="text1"/>
+          <w:sz w:val="24"/>
+          <w:szCs w:val="24"/>
+        </w:rPr>
+        <w:t xml:space="preserve"> The diagram below shows the interactions between the </w:t>
+      </w:r>
+      <w:r>
+        <w:rPr>
+          <w:rFonts w:asciiTheme="minorHAnsi" w:eastAsia="Adobe Gothic Std B" w:hAnsiTheme="minorHAnsi" w:cstheme="minorHAnsi"/>
+          <w:b/>
+          <w:color w:val="00B050"/>
+          <w:sz w:val="24"/>
+          <w:szCs w:val="24"/>
+        </w:rPr>
+        <w:t>UI</w:t>
+      </w:r>
+      <w:r>
+        <w:rPr>
+          <w:rFonts w:asciiTheme="minorHAnsi" w:eastAsia="Adobe Gothic Std B" w:hAnsiTheme="minorHAnsi" w:cstheme="minorHAnsi"/>
+          <w:b/>
+          <w:color w:val="00B050"/>
+          <w:sz w:val="24"/>
+          <w:szCs w:val="24"/>
+        </w:rPr>
+        <w:t xml:space="preserve"> </w:t>
+      </w:r>
+      <w:r>
+        <w:rPr>
+          <w:rFonts w:asciiTheme="minorHAnsi" w:eastAsia="Adobe Gothic Std B" w:hAnsiTheme="minorHAnsi" w:cstheme="minorHAnsi"/>
+          <w:color w:val="auto"/>
+          <w:sz w:val="24"/>
+          <w:szCs w:val="24"/>
+        </w:rPr>
+        <w:t xml:space="preserve">and </w:t>
+      </w:r>
+      <w:proofErr w:type="spellStart"/>
+      <w:r>
+        <w:rPr>
+          <w:rFonts w:ascii="Courier New" w:eastAsia="Adobe Gothic Std B" w:hAnsi="Courier New" w:cs="Courier New"/>
+          <w:color w:val="auto"/>
+          <w:sz w:val="20"/>
+          <w:szCs w:val="20"/>
+        </w:rPr>
+        <w:t>JumpToIndexedTaskRequestEvent</w:t>
+      </w:r>
+      <w:proofErr w:type="spellEnd"/>
+      <w:r>
+        <w:rPr>
+          <w:rFonts w:asciiTheme="minorHAnsi" w:eastAsia="Adobe Gothic Std B" w:hAnsiTheme="minorHAnsi" w:cstheme="minorHAnsi"/>
+          <w:color w:val="auto"/>
+          <w:sz w:val="24"/>
+          <w:szCs w:val="24"/>
+        </w:rPr>
+        <w:t xml:space="preserve"> event.</w:t>
+      </w:r>
+    </w:p>
+    <w:p>
+      <w:pPr>
+        <w:spacing w:after="240" w:line="240" w:lineRule="auto"/>
+        <w:ind w:left="720"/>
+        <w:contextualSpacing/>
+        <w:jc w:val="both"/>
+        <w:rPr>
+          <w:rFonts w:asciiTheme="minorHAnsi" w:eastAsia="Adobe Gothic Std B" w:hAnsiTheme="minorHAnsi" w:cstheme="minorHAnsi"/>
+          <w:color w:val="000000" w:themeColor="text1"/>
+          <w:sz w:val="24"/>
+          <w:szCs w:val="24"/>
+        </w:rPr>
+      </w:pPr>
+    </w:p>
+    <w:p>
+      <w:pPr>
+        <w:spacing w:after="240" w:line="240" w:lineRule="auto"/>
+        <w:ind w:left="720"/>
+        <w:contextualSpacing/>
+        <w:jc w:val="both"/>
+        <w:rPr>
+          <w:rFonts w:asciiTheme="minorHAnsi" w:eastAsia="Adobe Gothic Std B" w:hAnsiTheme="minorHAnsi" w:cstheme="minorHAnsi"/>
+          <w:color w:val="000000" w:themeColor="text1"/>
+          <w:sz w:val="24"/>
+          <w:szCs w:val="24"/>
+        </w:rPr>
+      </w:pPr>
+      <w:r>
+        <w:rPr>
+          <w:rFonts w:asciiTheme="minorHAnsi" w:eastAsia="Adobe Gothic Std B" w:hAnsiTheme="minorHAnsi" w:cstheme="minorHAnsi"/>
+          <w:noProof/>
+          <w:color w:val="000000" w:themeColor="text1"/>
+          <w:sz w:val="24"/>
+          <w:szCs w:val="24"/>
+        </w:rPr>
+        <w:drawing>
+          <wp:inline distT="0" distB="0" distL="0" distR="0">
+            <wp:extent cx="5943600" cy="2811145"/>
+            <wp:effectExtent l="0" t="0" r="0" b="8255"/>
+            <wp:docPr id="10" name="Picture 10"/>
+            <wp:cNvGraphicFramePr>
+              <a:graphicFrameLocks xmlns:a="http://schemas.openxmlformats.org/drawingml/2006/main" noChangeAspect="1"/>
+            </wp:cNvGraphicFramePr>
+            <a:graphic xmlns:a="http://schemas.openxmlformats.org/drawingml/2006/main">
+              <a:graphicData uri="http://schemas.openxmlformats.org/drawingml/2006/picture">
+                <pic:pic xmlns:pic="http://schemas.openxmlformats.org/drawingml/2006/picture">
+                  <pic:nvPicPr>
+                    <pic:cNvPr id="10" name="SDforUIScrollTo.png"/>
+                    <pic:cNvPicPr/>
+                  </pic:nvPicPr>
+                  <pic:blipFill>
+                    <a:blip r:embed="rId15">
+                      <a:extLst>
+                        <a:ext uri="{28A0092B-C50C-407E-A947-70E740481C1C}">
+                          <a14:useLocalDpi xmlns:a14="http://schemas.microsoft.com/office/drawing/2010/main" val="0"/>
+                        </a:ext>
+                      </a:extLst>
+                    </a:blip>
+                    <a:stretch>
+                      <a:fillRect/>
+                    </a:stretch>
+                  </pic:blipFill>
+                  <pic:spPr>
+                    <a:xfrm>
+                      <a:off x="0" y="0"/>
+                      <a:ext cx="5943600" cy="2811145"/>
+                    </a:xfrm>
+                    <a:prstGeom prst="rect">
+                      <a:avLst/>
+                    </a:prstGeom>
+                  </pic:spPr>
+                </pic:pic>
+              </a:graphicData>
+            </a:graphic>
+          </wp:inline>
+        </w:drawing>
+      </w:r>
+    </w:p>
+    <w:p>
+      <w:pPr>
+        <w:spacing w:after="240" w:line="240" w:lineRule="auto"/>
+        <w:ind w:left="720"/>
+        <w:contextualSpacing/>
+        <w:jc w:val="both"/>
+        <w:rPr>
+          <w:rFonts w:asciiTheme="minorHAnsi" w:eastAsia="Adobe Gothic Std B" w:hAnsiTheme="minorHAnsi" w:cstheme="minorHAnsi"/>
+          <w:color w:val="000000" w:themeColor="text1"/>
+          <w:sz w:val="24"/>
+          <w:szCs w:val="24"/>
+        </w:rPr>
+      </w:pPr>
+    </w:p>
+    <w:p>
+      <w:pPr>
+        <w:spacing w:after="240" w:line="240" w:lineRule="auto"/>
+        <w:ind w:left="720"/>
+        <w:contextualSpacing/>
+        <w:jc w:val="both"/>
+        <w:rPr>
+          <w:rFonts w:asciiTheme="minorHAnsi" w:eastAsia="Adobe Gothic Std B" w:hAnsiTheme="minorHAnsi" w:cstheme="minorHAnsi"/>
+          <w:color w:val="000000" w:themeColor="text1"/>
+          <w:sz w:val="24"/>
+          <w:szCs w:val="24"/>
+        </w:rPr>
+      </w:pPr>
+    </w:p>
+    <w:p>
+      <w:pPr>
+        <w:spacing w:after="240" w:line="240" w:lineRule="auto"/>
+        <w:ind w:left="720"/>
+        <w:contextualSpacing/>
+        <w:jc w:val="both"/>
+        <w:rPr>
+          <w:rFonts w:asciiTheme="minorHAnsi" w:eastAsia="Adobe Gothic Std B" w:hAnsiTheme="minorHAnsi" w:cstheme="minorHAnsi"/>
+          <w:color w:val="000000" w:themeColor="text1"/>
+          <w:sz w:val="24"/>
+          <w:szCs w:val="24"/>
+        </w:rPr>
+      </w:pPr>
+    </w:p>
+    <w:p>
+      <w:pPr>
+        <w:spacing w:after="240" w:line="240" w:lineRule="auto"/>
+        <w:ind w:left="720"/>
+        <w:contextualSpacing/>
+        <w:jc w:val="both"/>
+        <w:rPr>
+          <w:rFonts w:asciiTheme="minorHAnsi" w:eastAsia="Adobe Gothic Std B" w:hAnsiTheme="minorHAnsi" w:cstheme="minorHAnsi"/>
+          <w:color w:val="000000" w:themeColor="text1"/>
+          <w:sz w:val="24"/>
+          <w:szCs w:val="24"/>
+        </w:rPr>
+      </w:pPr>
+    </w:p>
+    <w:p>
+      <w:pPr>
+        <w:spacing w:after="240" w:line="240" w:lineRule="auto"/>
+        <w:ind w:left="720"/>
+        <w:contextualSpacing/>
+        <w:jc w:val="both"/>
+        <w:rPr>
+          <w:rFonts w:asciiTheme="minorHAnsi" w:eastAsia="Adobe Gothic Std B" w:hAnsiTheme="minorHAnsi" w:cstheme="minorHAnsi"/>
+          <w:color w:val="000000" w:themeColor="text1"/>
+          <w:sz w:val="24"/>
+          <w:szCs w:val="24"/>
+        </w:rPr>
+      </w:pPr>
+      <w:bookmarkStart w:id="13" w:name="_GoBack"/>
+      <w:bookmarkEnd w:id="13"/>
+    </w:p>
+    <w:p>
+      <w:pPr>
+        <w:spacing w:after="240" w:line="240" w:lineRule="auto"/>
+        <w:ind w:left="720"/>
+        <w:contextualSpacing/>
+        <w:jc w:val="both"/>
+        <w:rPr>
+          <w:rFonts w:asciiTheme="minorHAnsi" w:eastAsia="Adobe Gothic Std B" w:hAnsiTheme="minorHAnsi" w:cstheme="minorHAnsi"/>
+          <w:color w:val="000000" w:themeColor="text1"/>
+          <w:sz w:val="24"/>
+          <w:szCs w:val="24"/>
+        </w:rPr>
+      </w:pPr>
+    </w:p>
+    <w:p>
+      <w:pPr>
+        <w:spacing w:after="240" w:line="240" w:lineRule="auto"/>
+        <w:ind w:left="720"/>
+        <w:contextualSpacing/>
+        <w:jc w:val="both"/>
+        <w:rPr>
+          <w:rFonts w:asciiTheme="minorHAnsi" w:eastAsia="Adobe Gothic Std B" w:hAnsiTheme="minorHAnsi" w:cstheme="minorHAnsi"/>
+          <w:color w:val="000000" w:themeColor="text1"/>
+          <w:sz w:val="24"/>
+          <w:szCs w:val="24"/>
+        </w:rPr>
+      </w:pPr>
+    </w:p>
+    <w:p>
+      <w:pPr>
+        <w:spacing w:after="240" w:line="240" w:lineRule="auto"/>
+        <w:ind w:left="720"/>
+        <w:contextualSpacing/>
+        <w:jc w:val="both"/>
+        <w:rPr>
+          <w:rFonts w:asciiTheme="minorHAnsi" w:eastAsia="Adobe Gothic Std B" w:hAnsiTheme="minorHAnsi" w:cstheme="minorHAnsi"/>
+          <w:color w:val="000000" w:themeColor="text1"/>
+          <w:sz w:val="24"/>
+          <w:szCs w:val="24"/>
+        </w:rPr>
+      </w:pPr>
+    </w:p>
+    <w:p>
+      <w:pPr>
+        <w:spacing w:after="240" w:line="240" w:lineRule="auto"/>
+        <w:ind w:left="720"/>
+        <w:contextualSpacing/>
+        <w:jc w:val="both"/>
+        <w:rPr>
+          <w:rFonts w:asciiTheme="minorHAnsi" w:eastAsia="Adobe Gothic Std B" w:hAnsiTheme="minorHAnsi" w:cstheme="minorHAnsi"/>
+          <w:color w:val="000000" w:themeColor="text1"/>
+          <w:sz w:val="24"/>
+          <w:szCs w:val="24"/>
+        </w:rPr>
+      </w:pPr>
+    </w:p>
+    <w:p>
+      <w:pPr>
+        <w:spacing w:after="240" w:line="240" w:lineRule="auto"/>
+        <w:ind w:left="720"/>
+        <w:contextualSpacing/>
+        <w:jc w:val="both"/>
+        <w:rPr>
+          <w:rFonts w:asciiTheme="minorHAnsi" w:eastAsia="Adobe Gothic Std B" w:hAnsiTheme="minorHAnsi" w:cstheme="minorHAnsi"/>
+          <w:color w:val="000000" w:themeColor="text1"/>
+          <w:sz w:val="24"/>
+          <w:szCs w:val="24"/>
+        </w:rPr>
+      </w:pPr>
+    </w:p>
+    <w:p>
+      <w:pPr>
+        <w:spacing w:after="240" w:line="240" w:lineRule="auto"/>
+        <w:ind w:left="720"/>
+        <w:contextualSpacing/>
+        <w:jc w:val="both"/>
+        <w:rPr>
+          <w:rFonts w:asciiTheme="minorHAnsi" w:eastAsia="Adobe Gothic Std B" w:hAnsiTheme="minorHAnsi" w:cstheme="minorHAnsi"/>
+          <w:color w:val="000000" w:themeColor="text1"/>
+          <w:sz w:val="24"/>
+          <w:szCs w:val="24"/>
+        </w:rPr>
+      </w:pPr>
+    </w:p>
+    <w:p>
+      <w:pPr>
+        <w:spacing w:after="240" w:line="240" w:lineRule="auto"/>
+        <w:ind w:left="720"/>
+        <w:contextualSpacing/>
+        <w:jc w:val="both"/>
+        <w:rPr>
+          <w:rFonts w:asciiTheme="minorHAnsi" w:eastAsia="Adobe Gothic Std B" w:hAnsiTheme="minorHAnsi" w:cstheme="minorHAnsi"/>
+          <w:color w:val="000000" w:themeColor="text1"/>
+          <w:sz w:val="24"/>
+          <w:szCs w:val="24"/>
+        </w:rPr>
+      </w:pPr>
+    </w:p>
+    <w:p>
+      <w:pPr>
+        <w:spacing w:after="240" w:line="240" w:lineRule="auto"/>
+        <w:ind w:left="720"/>
+        <w:contextualSpacing/>
+        <w:jc w:val="both"/>
+        <w:rPr>
+          <w:rFonts w:asciiTheme="minorHAnsi" w:eastAsia="Adobe Gothic Std B" w:hAnsiTheme="minorHAnsi" w:cstheme="minorHAnsi"/>
+          <w:color w:val="000000" w:themeColor="text1"/>
+          <w:sz w:val="24"/>
+          <w:szCs w:val="24"/>
+        </w:rPr>
+      </w:pPr>
+    </w:p>
+    <w:p>
+      <w:pPr>
+        <w:spacing w:after="240" w:line="240" w:lineRule="auto"/>
+        <w:ind w:left="720"/>
+        <w:contextualSpacing/>
+        <w:jc w:val="both"/>
+        <w:rPr>
+          <w:rFonts w:asciiTheme="minorHAnsi" w:eastAsia="Adobe Gothic Std B" w:hAnsiTheme="minorHAnsi" w:cstheme="minorHAnsi"/>
+          <w:color w:val="000000" w:themeColor="text1"/>
+          <w:sz w:val="24"/>
+          <w:szCs w:val="24"/>
+        </w:rPr>
+      </w:pPr>
+    </w:p>
+    <w:p>
+      <w:pPr>
+        <w:spacing w:after="240" w:line="240" w:lineRule="auto"/>
+        <w:ind w:left="720"/>
+        <w:contextualSpacing/>
+        <w:jc w:val="both"/>
+        <w:rPr>
+          <w:rFonts w:asciiTheme="minorHAnsi" w:eastAsia="Adobe Gothic Std B" w:hAnsiTheme="minorHAnsi" w:cstheme="minorHAnsi"/>
+          <w:color w:val="000000" w:themeColor="text1"/>
+          <w:sz w:val="24"/>
+          <w:szCs w:val="24"/>
+        </w:rPr>
+      </w:pPr>
+    </w:p>
+    <w:p>
+      <w:pPr>
+        <w:spacing w:after="240" w:line="240" w:lineRule="auto"/>
+        <w:ind w:left="720"/>
+        <w:contextualSpacing/>
+        <w:jc w:val="both"/>
+        <w:rPr>
+          <w:rFonts w:asciiTheme="minorHAnsi" w:eastAsia="Adobe Gothic Std B" w:hAnsiTheme="minorHAnsi" w:cstheme="minorHAnsi"/>
+          <w:color w:val="000000" w:themeColor="text1"/>
+          <w:sz w:val="24"/>
+          <w:szCs w:val="24"/>
+        </w:rPr>
+      </w:pPr>
+    </w:p>
+    <w:p>
+      <w:pPr>
+        <w:spacing w:after="240" w:line="240" w:lineRule="auto"/>
+        <w:ind w:left="720"/>
+        <w:contextualSpacing/>
+        <w:jc w:val="both"/>
+        <w:rPr>
+          <w:rFonts w:asciiTheme="minorHAnsi" w:eastAsia="Adobe Gothic Std B" w:hAnsiTheme="minorHAnsi" w:cstheme="minorHAnsi"/>
+          <w:color w:val="000000" w:themeColor="text1"/>
+          <w:sz w:val="24"/>
+          <w:szCs w:val="24"/>
+        </w:rPr>
+      </w:pPr>
+    </w:p>
+    <w:p>
+      <w:pPr>
+        <w:spacing w:after="240" w:line="240" w:lineRule="auto"/>
+        <w:ind w:left="720"/>
+        <w:contextualSpacing/>
+        <w:jc w:val="both"/>
+        <w:rPr>
+          <w:rFonts w:asciiTheme="minorHAnsi" w:eastAsia="Adobe Gothic Std B" w:hAnsiTheme="minorHAnsi" w:cstheme="minorHAnsi"/>
+          <w:color w:val="000000" w:themeColor="text1"/>
+          <w:sz w:val="24"/>
+          <w:szCs w:val="24"/>
+        </w:rPr>
+      </w:pPr>
+    </w:p>
+    <w:p>
+      <w:pPr>
+        <w:spacing w:after="240" w:line="240" w:lineRule="auto"/>
+        <w:ind w:left="720"/>
+        <w:contextualSpacing/>
+        <w:jc w:val="both"/>
+        <w:rPr>
+          <w:rFonts w:asciiTheme="minorHAnsi" w:eastAsia="Adobe Gothic Std B" w:hAnsiTheme="minorHAnsi" w:cstheme="minorHAnsi"/>
+          <w:color w:val="000000" w:themeColor="text1"/>
+          <w:sz w:val="24"/>
+          <w:szCs w:val="24"/>
+        </w:rPr>
+      </w:pPr>
+    </w:p>
+    <w:p>
+      <w:pPr>
+        <w:spacing w:after="240" w:line="240" w:lineRule="auto"/>
+        <w:ind w:left="720"/>
+        <w:contextualSpacing/>
+        <w:jc w:val="both"/>
+        <w:rPr>
+          <w:rFonts w:asciiTheme="minorHAnsi" w:eastAsia="Adobe Gothic Std B" w:hAnsiTheme="minorHAnsi" w:cstheme="minorHAnsi"/>
+          <w:color w:val="000000" w:themeColor="text1"/>
+          <w:sz w:val="24"/>
+          <w:szCs w:val="24"/>
+        </w:rPr>
+      </w:pPr>
     </w:p>
     <w:p>
       <w:pPr>
@@ -8599,6 +9010,7 @@
           <w:rFonts w:asciiTheme="minorHAnsi" w:hAnsiTheme="minorHAnsi" w:cstheme="minorHAnsi"/>
           <w:color w:val="0070C0"/>
         </w:rPr>
+        <w:lastRenderedPageBreak/>
         <w:t>3. Logic component</w:t>
       </w:r>
       <w:bookmarkEnd w:id="15"/>
@@ -9326,7 +9738,7 @@
                     <pic:cNvPicPr preferRelativeResize="0"/>
                   </pic:nvPicPr>
                   <pic:blipFill>
-                    <a:blip r:embed="rId15"/>
+                    <a:blip r:embed="rId16"/>
                     <a:srcRect/>
                     <a:stretch>
                       <a:fillRect/>
@@ -9603,7 +10015,7 @@
                     <pic:cNvPicPr preferRelativeResize="0"/>
                   </pic:nvPicPr>
                   <pic:blipFill>
-                    <a:blip r:embed="rId16" cstate="print">
+                    <a:blip r:embed="rId17" cstate="print">
                       <a:extLst>
                         <a:ext uri="{28A0092B-C50C-407E-A947-70E740481C1C}">
                           <a14:useLocalDpi xmlns:a14="http://schemas.microsoft.com/office/drawing/2010/main" val="0"/>
@@ -10234,7 +10646,7 @@
                     <pic:cNvPicPr preferRelativeResize="0"/>
                   </pic:nvPicPr>
                   <pic:blipFill>
-                    <a:blip r:embed="rId17" cstate="print">
+                    <a:blip r:embed="rId18" cstate="print">
                       <a:extLst>
                         <a:ext uri="{28A0092B-C50C-407E-A947-70E740481C1C}">
                           <a14:useLocalDpi xmlns:a14="http://schemas.microsoft.com/office/drawing/2010/main" val="0"/>
@@ -11350,7 +11762,7 @@
           <w:szCs w:val="24"/>
         </w:rPr>
       </w:pPr>
-      <w:hyperlink r:id="rId18">
+      <w:hyperlink r:id="rId19">
         <w:r>
           <w:rPr>
             <w:rFonts w:asciiTheme="minorHAnsi" w:eastAsia="Adobe Gothic Std B" w:hAnsiTheme="minorHAnsi" w:cstheme="minorHAnsi"/>
@@ -12018,7 +12430,7 @@
         </w:rPr>
         <w:t xml:space="preserve">: Thanks to the </w:t>
       </w:r>
-      <w:hyperlink r:id="rId19">
+      <w:hyperlink r:id="rId20">
         <w:proofErr w:type="spellStart"/>
         <w:r>
           <w:rPr>
@@ -12158,7 +12570,7 @@
         </w:rPr>
         <w:t>UsingGradle.m</w:t>
       </w:r>
-      <w:hyperlink r:id="rId20" w:anchor="running-tests">
+      <w:hyperlink r:id="rId21" w:anchor="running-tests">
         <w:r>
           <w:rPr>
             <w:rFonts w:ascii="Courier New" w:eastAsia="Adobe Gothic Std B" w:hAnsi="Courier New" w:cs="Courier New"/>
@@ -15861,7 +16273,7 @@
               </w:rPr>
               <w:t> </w:t>
             </w:r>
-            <w:hyperlink r:id="rId21" w:anchor="done" w:history="1">
+            <w:hyperlink r:id="rId22" w:anchor="done" w:history="1">
               <w:r>
                 <w:rPr>
                   <w:rStyle w:val="Hyperlink"/>
@@ -23065,7 +23477,7 @@
         </w:rPr>
         <w:t> </w:t>
       </w:r>
-      <w:hyperlink r:id="rId22" w:anchor="mainstream-os" w:history="1">
+      <w:hyperlink r:id="rId23" w:anchor="mainstream-os" w:history="1">
         <w:r>
           <w:rPr>
             <w:rStyle w:val="Hyperlink"/>
@@ -24405,7 +24817,7 @@
         </w:rPr>
         <w:t> </w:t>
       </w:r>
-      <w:hyperlink r:id="rId23" w:history="1">
+      <w:hyperlink r:id="rId24" w:history="1">
         <w:r>
           <w:rPr>
             <w:rStyle w:val="Hyperlink"/>
@@ -24789,7 +25201,7 @@
         </w:rPr>
         <w:t> </w:t>
       </w:r>
-      <w:hyperlink r:id="rId24" w:history="1">
+      <w:hyperlink r:id="rId25" w:history="1">
         <w:r>
           <w:rPr>
             <w:rStyle w:val="Hyperlink"/>
@@ -25146,7 +25558,7 @@
       </w:pPr>
     </w:p>
     <w:sectPr>
-      <w:footerReference w:type="default" r:id="rId25"/>
+      <w:footerReference w:type="default" r:id="rId26"/>
       <w:pgSz w:w="12240" w:h="15840"/>
       <w:pgMar w:top="1440" w:right="1440" w:bottom="1440" w:left="1440" w:header="720" w:footer="720" w:gutter="0"/>
       <w:pgNumType w:start="0"/>
@@ -31303,7 +31715,7 @@
 </file>
 
 <file path=customXml/itemProps2.xml><?xml version="1.0" encoding="utf-8"?>
-<ds:datastoreItem xmlns:ds="http://schemas.openxmlformats.org/officeDocument/2006/customXml" ds:itemID="{95AB402B-49F0-458C-8381-D4355C5CC67C}">
+<ds:datastoreItem xmlns:ds="http://schemas.openxmlformats.org/officeDocument/2006/customXml" ds:itemID="{73F36F65-CA2A-4C18-A8CD-3406AF389BB1}">
   <ds:schemaRefs>
     <ds:schemaRef ds:uri="http://schemas.openxmlformats.org/officeDocument/2006/bibliography"/>
   </ds:schemaRefs>

</xml_diff>

<commit_message>
Updated to be in-sync with DevGuide.md
</commit_message>
<xml_diff>
--- a/docs/doc_pdf_version/developerguide.docx
+++ b/docs/doc_pdf_version/developerguide.docx
@@ -423,7 +423,6 @@
                               </w:rPr>
                               <w:t>This developer guide is a comprehensive document for all avid software engineers that are contributing to our to-do list application "Do-</w:t>
                             </w:r>
-                            <w:proofErr w:type="spellStart"/>
                             <w:r>
                               <w:rPr>
                                 <w:rFonts w:asciiTheme="minorHAnsi" w:eastAsia="Adobe Gothic Std B" w:hAnsiTheme="minorHAnsi" w:cstheme="minorHAnsi"/>
@@ -434,7 +433,6 @@
                               </w:rPr>
                               <w:t>er</w:t>
                             </w:r>
-                            <w:proofErr w:type="spellEnd"/>
                             <w:r>
                               <w:rPr>
                                 <w:rFonts w:asciiTheme="minorHAnsi" w:eastAsia="Adobe Gothic Std B" w:hAnsiTheme="minorHAnsi" w:cstheme="minorHAnsi"/>
@@ -3262,6 +3260,14 @@
             </w:r>
             <w:r>
               <w:rPr>
+                <w:rFonts w:asciiTheme="minorHAnsi" w:eastAsiaTheme="minorEastAsia" w:hAnsiTheme="minorHAnsi" w:cstheme="minorHAnsi"/>
+                <w:noProof/>
+                <w:color w:val="auto"/>
+              </w:rPr>
+              <w:t xml:space="preserve">    </w:t>
+            </w:r>
+            <w:r>
+              <w:rPr>
                 <w:rStyle w:val="Hyperlink"/>
                 <w:rFonts w:asciiTheme="minorHAnsi" w:hAnsiTheme="minorHAnsi" w:cstheme="minorHAnsi"/>
                 <w:noProof/>
@@ -3880,7 +3886,6 @@
         </w:rPr>
         <w:t xml:space="preserve"> contributing to our to-do list application "Do-</w:t>
       </w:r>
-      <w:proofErr w:type="spellStart"/>
       <w:r>
         <w:rPr>
           <w:rFonts w:asciiTheme="minorHAnsi" w:eastAsia="Adobe Gothic Std B" w:hAnsiTheme="minorHAnsi" w:cstheme="minorHAnsi"/>
@@ -3891,7 +3896,6 @@
         </w:rPr>
         <w:t>er</w:t>
       </w:r>
-      <w:proofErr w:type="spellEnd"/>
       <w:r>
         <w:rPr>
           <w:rFonts w:asciiTheme="minorHAnsi" w:eastAsia="Adobe Gothic Std B" w:hAnsiTheme="minorHAnsi" w:cstheme="minorHAnsi"/>
@@ -3920,36 +3924,16 @@
           <w:sz w:val="24"/>
           <w:szCs w:val="24"/>
         </w:rPr>
-        <w:t xml:space="preserve">This guide is maintained by the 4 original developers, </w:t>
-      </w:r>
-      <w:proofErr w:type="spellStart"/>
-      <w:r>
-        <w:rPr>
-          <w:rFonts w:asciiTheme="minorHAnsi" w:eastAsia="Adobe Gothic Std B" w:hAnsiTheme="minorHAnsi" w:cstheme="minorHAnsi"/>
-          <w:color w:val="000000" w:themeColor="text1"/>
-          <w:sz w:val="24"/>
-          <w:szCs w:val="24"/>
-        </w:rPr>
-        <w:t>Xia</w:t>
-      </w:r>
-      <w:r>
-        <w:rPr>
-          <w:rFonts w:asciiTheme="minorHAnsi" w:eastAsia="Adobe Gothic Std B" w:hAnsiTheme="minorHAnsi" w:cstheme="minorHAnsi"/>
-          <w:color w:val="000000" w:themeColor="text1"/>
-          <w:sz w:val="24"/>
-          <w:szCs w:val="24"/>
-        </w:rPr>
-        <w:t>opu</w:t>
-      </w:r>
-      <w:proofErr w:type="spellEnd"/>
-      <w:r>
-        <w:rPr>
-          <w:rFonts w:asciiTheme="minorHAnsi" w:eastAsia="Adobe Gothic Std B" w:hAnsiTheme="minorHAnsi" w:cstheme="minorHAnsi"/>
-          <w:color w:val="000000" w:themeColor="text1"/>
-          <w:sz w:val="24"/>
-          <w:szCs w:val="24"/>
-        </w:rPr>
-        <w:t>, Jason, Benedict and Hai Long.</w:t>
+        <w:t>This guide is maintained by the 4 original developers, Xia</w:t>
+      </w:r>
+      <w:r>
+        <w:rPr>
+          <w:rFonts w:asciiTheme="minorHAnsi" w:eastAsia="Adobe Gothic Std B" w:hAnsiTheme="minorHAnsi" w:cstheme="minorHAnsi"/>
+          <w:color w:val="000000" w:themeColor="text1"/>
+          <w:sz w:val="24"/>
+          <w:szCs w:val="24"/>
+        </w:rPr>
+        <w:t>opu, Jason, Benedict and Hai Long.</w:t>
       </w:r>
     </w:p>
     <w:p>
@@ -3969,27 +3953,7 @@
           <w:sz w:val="24"/>
           <w:szCs w:val="24"/>
         </w:rPr>
-        <w:t>Do-</w:t>
-      </w:r>
-      <w:proofErr w:type="spellStart"/>
-      <w:r>
-        <w:rPr>
-          <w:rFonts w:asciiTheme="minorHAnsi" w:eastAsia="Adobe Gothic Std B" w:hAnsiTheme="minorHAnsi" w:cstheme="minorHAnsi"/>
-          <w:color w:val="000000" w:themeColor="text1"/>
-          <w:sz w:val="24"/>
-          <w:szCs w:val="24"/>
-        </w:rPr>
-        <w:t>er</w:t>
-      </w:r>
-      <w:proofErr w:type="spellEnd"/>
-      <w:r>
-        <w:rPr>
-          <w:rFonts w:asciiTheme="minorHAnsi" w:eastAsia="Adobe Gothic Std B" w:hAnsiTheme="minorHAnsi" w:cstheme="minorHAnsi"/>
-          <w:color w:val="000000" w:themeColor="text1"/>
-          <w:sz w:val="24"/>
-          <w:szCs w:val="24"/>
-        </w:rPr>
-        <w:t xml:space="preserve"> List is the next revolutionary to-do list application that is designed so extraordinarily where every command is so deceptively short yet so functionally powerful. So get ready to immerse yourself into our application! </w:t>
+        <w:t xml:space="preserve">Do-er List is the next revolutionary to-do list application that is designed so extraordinarily where every command is so deceptively short yet so functionally powerful. So get ready to immerse yourself into our application! </w:t>
       </w:r>
     </w:p>
     <w:p>
@@ -4235,33 +4199,8 @@
           <w:sz w:val="24"/>
           <w:szCs w:val="24"/>
         </w:rPr>
-        <w:t>(</w:t>
-      </w:r>
-      <w:proofErr w:type="spellStart"/>
-      <w:r>
-        <w:rPr>
-          <w:rFonts w:asciiTheme="minorHAnsi" w:eastAsia="Adobe Gothic Std B" w:hAnsiTheme="minorHAnsi" w:cstheme="minorHAnsi"/>
-          <w:b/>
-          <w:i/>
-          <w:color w:val="000000" w:themeColor="text1"/>
-          <w:sz w:val="24"/>
-          <w:szCs w:val="24"/>
-        </w:rPr>
-        <w:t>fx</w:t>
-      </w:r>
-      <w:proofErr w:type="spellEnd"/>
-      <w:r>
-        <w:rPr>
-          <w:rFonts w:asciiTheme="minorHAnsi" w:eastAsia="Adobe Gothic Std B" w:hAnsiTheme="minorHAnsi" w:cstheme="minorHAnsi"/>
-          <w:b/>
-          <w:i/>
-          <w:color w:val="000000" w:themeColor="text1"/>
-          <w:sz w:val="24"/>
-          <w:szCs w:val="24"/>
-        </w:rPr>
-        <w:t>)</w:t>
-      </w:r>
-      <w:proofErr w:type="spellStart"/>
+        <w:t>(fx)</w:t>
+      </w:r>
       <w:r>
         <w:rPr>
           <w:rFonts w:asciiTheme="minorHAnsi" w:eastAsia="Adobe Gothic Std B" w:hAnsiTheme="minorHAnsi" w:cstheme="minorHAnsi"/>
@@ -4273,7 +4212,6 @@
         </w:rPr>
         <w:t>clipse</w:t>
       </w:r>
-      <w:proofErr w:type="spellEnd"/>
       <w:r>
         <w:rPr>
           <w:rFonts w:asciiTheme="minorHAnsi" w:eastAsia="Adobe Gothic Std B" w:hAnsiTheme="minorHAnsi" w:cstheme="minorHAnsi"/>
@@ -4323,27 +4261,15 @@
           <w:szCs w:val="24"/>
         </w:rPr>
       </w:pPr>
-      <w:proofErr w:type="spellStart"/>
-      <w:r>
-        <w:rPr>
-          <w:rFonts w:asciiTheme="minorHAnsi" w:eastAsia="Adobe Gothic Std B" w:hAnsiTheme="minorHAnsi" w:cstheme="minorHAnsi"/>
-          <w:color w:val="000000" w:themeColor="text1"/>
-          <w:sz w:val="24"/>
-          <w:szCs w:val="24"/>
-        </w:rPr>
-        <w:t>Buildship</w:t>
-      </w:r>
-      <w:proofErr w:type="spellEnd"/>
-      <w:r>
-        <w:rPr>
-          <w:rFonts w:asciiTheme="minorHAnsi" w:eastAsia="Adobe Gothic Std B" w:hAnsiTheme="minorHAnsi" w:cstheme="minorHAnsi"/>
-          <w:color w:val="000000" w:themeColor="text1"/>
-          <w:sz w:val="24"/>
-          <w:szCs w:val="24"/>
-        </w:rPr>
-        <w:t xml:space="preserve"> </w:t>
-      </w:r>
-      <w:proofErr w:type="spellStart"/>
+      <w:r>
+        <w:rPr>
+          <w:rFonts w:asciiTheme="minorHAnsi" w:eastAsia="Adobe Gothic Std B" w:hAnsiTheme="minorHAnsi" w:cstheme="minorHAnsi"/>
+          <w:color w:val="000000" w:themeColor="text1"/>
+          <w:sz w:val="24"/>
+          <w:szCs w:val="24"/>
+        </w:rPr>
+        <w:t xml:space="preserve">Buildship </w:t>
+      </w:r>
       <w:r>
         <w:rPr>
           <w:rFonts w:asciiTheme="minorHAnsi" w:eastAsia="Adobe Gothic Std B" w:hAnsiTheme="minorHAnsi" w:cstheme="minorHAnsi"/>
@@ -4355,7 +4281,6 @@
         </w:rPr>
         <w:t>Gradle</w:t>
       </w:r>
-      <w:proofErr w:type="spellEnd"/>
       <w:r>
         <w:rPr>
           <w:rFonts w:asciiTheme="minorHAnsi" w:eastAsia="Adobe Gothic Std B" w:hAnsiTheme="minorHAnsi" w:cstheme="minorHAnsi"/>
@@ -4562,33 +4487,8 @@
           <w:sz w:val="24"/>
           <w:szCs w:val="24"/>
         </w:rPr>
-        <w:t>(</w:t>
-      </w:r>
-      <w:proofErr w:type="spellStart"/>
-      <w:r>
-        <w:rPr>
-          <w:rFonts w:asciiTheme="minorHAnsi" w:eastAsia="Adobe Gothic Std B" w:hAnsiTheme="minorHAnsi" w:cstheme="minorHAnsi"/>
-          <w:b/>
-          <w:i/>
-          <w:color w:val="000000" w:themeColor="text1"/>
-          <w:sz w:val="24"/>
-          <w:szCs w:val="24"/>
-        </w:rPr>
-        <w:t>fx</w:t>
-      </w:r>
-      <w:proofErr w:type="spellEnd"/>
-      <w:r>
-        <w:rPr>
-          <w:rFonts w:asciiTheme="minorHAnsi" w:eastAsia="Adobe Gothic Std B" w:hAnsiTheme="minorHAnsi" w:cstheme="minorHAnsi"/>
-          <w:b/>
-          <w:i/>
-          <w:color w:val="000000" w:themeColor="text1"/>
-          <w:sz w:val="24"/>
-          <w:szCs w:val="24"/>
-        </w:rPr>
-        <w:t>)</w:t>
-      </w:r>
-      <w:proofErr w:type="spellStart"/>
+        <w:t>(fx)</w:t>
+      </w:r>
       <w:r>
         <w:rPr>
           <w:rFonts w:asciiTheme="minorHAnsi" w:eastAsia="Adobe Gothic Std B" w:hAnsiTheme="minorHAnsi" w:cstheme="minorHAnsi"/>
@@ -4600,7 +4500,6 @@
         </w:rPr>
         <w:t>clipse</w:t>
       </w:r>
-      <w:proofErr w:type="spellEnd"/>
       <w:r>
         <w:rPr>
           <w:rFonts w:asciiTheme="minorHAnsi" w:eastAsia="Adobe Gothic Std B" w:hAnsiTheme="minorHAnsi" w:cstheme="minorHAnsi"/>
@@ -4617,27 +4516,7 @@
           <w:sz w:val="24"/>
           <w:szCs w:val="24"/>
         </w:rPr>
-        <w:t xml:space="preserve">and </w:t>
-      </w:r>
-      <w:proofErr w:type="spellStart"/>
-      <w:r>
-        <w:rPr>
-          <w:rFonts w:asciiTheme="minorHAnsi" w:eastAsia="Adobe Gothic Std B" w:hAnsiTheme="minorHAnsi" w:cstheme="minorHAnsi"/>
-          <w:color w:val="000000" w:themeColor="text1"/>
-          <w:sz w:val="24"/>
-          <w:szCs w:val="24"/>
-        </w:rPr>
-        <w:t>buildship</w:t>
-      </w:r>
-      <w:proofErr w:type="spellEnd"/>
-      <w:r>
-        <w:rPr>
-          <w:rFonts w:asciiTheme="minorHAnsi" w:eastAsia="Adobe Gothic Std B" w:hAnsiTheme="minorHAnsi" w:cstheme="minorHAnsi"/>
-          <w:color w:val="000000" w:themeColor="text1"/>
-          <w:sz w:val="24"/>
-          <w:szCs w:val="24"/>
-        </w:rPr>
-        <w:t xml:space="preserve"> plugins as given in the prerequisites above)</w:t>
+        <w:t>and buildship plugins as given in the prerequisites above)</w:t>
       </w:r>
     </w:p>
     <w:p>
@@ -4725,7 +4604,6 @@
         </w:rPr>
         <w:t xml:space="preserve">Click </w:t>
       </w:r>
-      <w:proofErr w:type="spellStart"/>
       <w:r>
         <w:rPr>
           <w:rFonts w:ascii="Courier New" w:eastAsia="Adobe Gothic Std B" w:hAnsi="Courier New" w:cs="Courier New"/>
@@ -4733,37 +4611,26 @@
           <w:sz w:val="20"/>
           <w:szCs w:val="20"/>
         </w:rPr>
-        <w:t>Gradle</w:t>
-      </w:r>
-      <w:proofErr w:type="spellEnd"/>
-      <w:r>
-        <w:rPr>
-          <w:rFonts w:ascii="Courier New" w:eastAsia="Adobe Gothic Std B" w:hAnsi="Courier New" w:cs="Courier New"/>
+        <w:t xml:space="preserve">Gradle </w:t>
+      </w:r>
+      <w:r>
+        <w:rPr>
+          <w:rFonts w:asciiTheme="minorHAnsi" w:eastAsia="Adobe Gothic Std B" w:hAnsiTheme="minorHAnsi" w:cstheme="minorHAnsi"/>
           <w:color w:val="000000" w:themeColor="text1"/>
           <w:sz w:val="20"/>
           <w:szCs w:val="20"/>
         </w:rPr>
-        <w:t xml:space="preserve"> </w:t>
-      </w:r>
-      <w:r>
-        <w:rPr>
-          <w:rFonts w:asciiTheme="minorHAnsi" w:eastAsia="Adobe Gothic Std B" w:hAnsiTheme="minorHAnsi" w:cstheme="minorHAnsi"/>
+        <w:t>&gt;</w:t>
+      </w:r>
+      <w:r>
+        <w:rPr>
+          <w:rFonts w:ascii="Courier New" w:eastAsia="Adobe Gothic Std B" w:hAnsi="Courier New" w:cs="Courier New"/>
           <w:color w:val="000000" w:themeColor="text1"/>
           <w:sz w:val="20"/>
           <w:szCs w:val="20"/>
         </w:rPr>
-        <w:t>&gt;</w:t>
-      </w:r>
-      <w:r>
-        <w:rPr>
-          <w:rFonts w:ascii="Courier New" w:eastAsia="Adobe Gothic Std B" w:hAnsi="Courier New" w:cs="Courier New"/>
-          <w:color w:val="000000" w:themeColor="text1"/>
-          <w:sz w:val="20"/>
-          <w:szCs w:val="20"/>
-        </w:rPr>
         <w:t xml:space="preserve"> </w:t>
       </w:r>
-      <w:proofErr w:type="spellStart"/>
       <w:r>
         <w:rPr>
           <w:rFonts w:ascii="Courier New" w:eastAsia="Adobe Gothic Std B" w:hAnsi="Courier New" w:cs="Courier New"/>
@@ -4773,7 +4640,6 @@
         </w:rPr>
         <w:t>Gradle</w:t>
       </w:r>
-      <w:proofErr w:type="spellEnd"/>
       <w:r>
         <w:rPr>
           <w:rFonts w:ascii="Courier New" w:eastAsia="Adobe Gothic Std B" w:hAnsi="Courier New" w:cs="Courier New"/>
@@ -5056,7 +4922,6 @@
         </w:rPr>
         <w:t xml:space="preserve"> minutes for the setup to finish (This is because </w:t>
       </w:r>
-      <w:proofErr w:type="spellStart"/>
       <w:r>
         <w:rPr>
           <w:rFonts w:asciiTheme="minorHAnsi" w:eastAsia="Adobe Gothic Std B" w:hAnsiTheme="minorHAnsi" w:cstheme="minorHAnsi"/>
@@ -5068,7 +4933,6 @@
         </w:rPr>
         <w:t>Gradle</w:t>
       </w:r>
-      <w:proofErr w:type="spellEnd"/>
       <w:r>
         <w:rPr>
           <w:rFonts w:asciiTheme="minorHAnsi" w:eastAsia="Adobe Gothic Std B" w:hAnsiTheme="minorHAnsi" w:cstheme="minorHAnsi"/>
@@ -5267,8 +5131,8 @@
         </w:rPr>
         <w:drawing>
           <wp:inline distT="114300" distB="114300" distL="114300" distR="114300" wp14:anchorId="362DD20F" wp14:editId="16E059ED">
-            <wp:extent cx="5943600" cy="2411169"/>
-            <wp:effectExtent l="0" t="0" r="0" b="8255"/>
+            <wp:extent cx="6257925" cy="2647315"/>
+            <wp:effectExtent l="0" t="0" r="9525" b="635"/>
             <wp:docPr id="8" name="image16.png"/>
             <wp:cNvGraphicFramePr/>
             <a:graphic xmlns:a="http://schemas.openxmlformats.org/drawingml/2006/main">
@@ -5293,7 +5157,7 @@
                   <pic:spPr>
                     <a:xfrm>
                       <a:off x="0" y="0"/>
-                      <a:ext cx="5943600" cy="2411169"/>
+                      <a:ext cx="6297724" cy="2664151"/>
                     </a:xfrm>
                     <a:prstGeom prst="rect">
                       <a:avLst/>
@@ -5440,7 +5304,6 @@
         </w:rPr>
         <w:t xml:space="preserve"> has only one class called </w:t>
       </w:r>
-      <w:proofErr w:type="spellStart"/>
       <w:r>
         <w:rPr>
           <w:rFonts w:asciiTheme="minorHAnsi" w:eastAsia="Adobe Gothic Std B" w:hAnsiTheme="minorHAnsi" w:cstheme="minorHAnsi"/>
@@ -5450,7 +5313,6 @@
         </w:rPr>
         <w:t>MainApp</w:t>
       </w:r>
-      <w:proofErr w:type="spellEnd"/>
       <w:r>
         <w:rPr>
           <w:rFonts w:asciiTheme="minorHAnsi" w:eastAsia="Adobe Gothic Std B" w:hAnsiTheme="minorHAnsi" w:cstheme="minorHAnsi"/>
@@ -5633,7 +5495,6 @@
           <w:szCs w:val="24"/>
         </w:rPr>
       </w:pPr>
-      <w:proofErr w:type="spellStart"/>
       <w:r>
         <w:rPr>
           <w:rFonts w:asciiTheme="minorHAnsi" w:eastAsia="Adobe Gothic Std B" w:hAnsiTheme="minorHAnsi" w:cstheme="minorHAnsi"/>
@@ -5644,7 +5505,6 @@
         </w:rPr>
         <w:t>EventsCenter</w:t>
       </w:r>
-      <w:proofErr w:type="spellEnd"/>
       <w:r>
         <w:rPr>
           <w:rFonts w:asciiTheme="minorHAnsi" w:eastAsia="Adobe Gothic Std B" w:hAnsiTheme="minorHAnsi" w:cstheme="minorHAnsi"/>
@@ -5710,7 +5570,6 @@
           <w:szCs w:val="24"/>
         </w:rPr>
       </w:pPr>
-      <w:proofErr w:type="spellStart"/>
       <w:r>
         <w:rPr>
           <w:rFonts w:asciiTheme="minorHAnsi" w:eastAsia="Adobe Gothic Std B" w:hAnsiTheme="minorHAnsi" w:cstheme="minorHAnsi"/>
@@ -5721,7 +5580,6 @@
         </w:rPr>
         <w:t>LogsCenter</w:t>
       </w:r>
-      <w:proofErr w:type="spellEnd"/>
       <w:r>
         <w:rPr>
           <w:rFonts w:asciiTheme="minorHAnsi" w:eastAsia="Adobe Gothic Std B" w:hAnsiTheme="minorHAnsi" w:cstheme="minorHAnsi"/>
@@ -6004,6 +5862,7 @@
           <w:sz w:val="24"/>
           <w:szCs w:val="24"/>
         </w:rPr>
+        <w:lastRenderedPageBreak/>
         <w:t xml:space="preserve">Then each of the above-mentioned four elements does the following: </w:t>
       </w:r>
     </w:p>
@@ -6031,7 +5890,6 @@
           <w:sz w:val="24"/>
           <w:szCs w:val="24"/>
         </w:rPr>
-        <w:lastRenderedPageBreak/>
         <w:t xml:space="preserve">Defining its </w:t>
       </w:r>
       <w:r>
@@ -6051,7 +5909,26 @@
           <w:sz w:val="24"/>
           <w:szCs w:val="24"/>
         </w:rPr>
-        <w:t xml:space="preserve"> in an interface with the same name as the Component.</w:t>
+        <w:t xml:space="preserve"> in an interface with the same name as the </w:t>
+      </w:r>
+      <w:r>
+        <w:rPr>
+          <w:rFonts w:asciiTheme="minorHAnsi" w:eastAsia="Adobe Gothic Std B" w:hAnsiTheme="minorHAnsi" w:cstheme="minorHAnsi"/>
+          <w:i/>
+          <w:color w:val="000000" w:themeColor="text1"/>
+          <w:sz w:val="24"/>
+          <w:szCs w:val="24"/>
+        </w:rPr>
+        <w:t>Component</w:t>
+      </w:r>
+      <w:r>
+        <w:rPr>
+          <w:rFonts w:asciiTheme="minorHAnsi" w:eastAsia="Adobe Gothic Std B" w:hAnsiTheme="minorHAnsi" w:cstheme="minorHAnsi"/>
+          <w:color w:val="000000" w:themeColor="text1"/>
+          <w:sz w:val="24"/>
+          <w:szCs w:val="24"/>
+        </w:rPr>
+        <w:t>.</w:t>
       </w:r>
     </w:p>
     <w:p>
@@ -6092,9 +5969,8 @@
           <w:sz w:val="20"/>
           <w:szCs w:val="20"/>
         </w:rPr>
-        <w:t>{</w:t>
-      </w:r>
-      <w:proofErr w:type="spellStart"/>
+        <w:t>{Component</w:t>
+      </w:r>
       <w:r>
         <w:rPr>
           <w:rFonts w:ascii="Courier New" w:eastAsia="Adobe Gothic Std B" w:hAnsi="Courier New" w:cs="Courier New"/>
@@ -6102,7 +5978,7 @@
           <w:sz w:val="20"/>
           <w:szCs w:val="20"/>
         </w:rPr>
-        <w:t>Component</w:t>
+        <w:t>_</w:t>
       </w:r>
       <w:r>
         <w:rPr>
@@ -6111,29 +5987,8 @@
           <w:sz w:val="20"/>
           <w:szCs w:val="20"/>
         </w:rPr>
-        <w:t>_</w:t>
-      </w:r>
-      <w:r>
-        <w:rPr>
-          <w:rFonts w:ascii="Courier New" w:eastAsia="Adobe Gothic Std B" w:hAnsi="Courier New" w:cs="Courier New"/>
-          <w:color w:val="000000" w:themeColor="text1"/>
-          <w:sz w:val="20"/>
-          <w:szCs w:val="20"/>
-        </w:rPr>
-        <w:t>Name</w:t>
-      </w:r>
-      <w:proofErr w:type="spellEnd"/>
-      <w:proofErr w:type="gramStart"/>
-      <w:r>
-        <w:rPr>
-          <w:rFonts w:ascii="Courier New" w:eastAsia="Adobe Gothic Std B" w:hAnsi="Courier New" w:cs="Courier New"/>
-          <w:color w:val="000000" w:themeColor="text1"/>
-          <w:sz w:val="20"/>
-          <w:szCs w:val="20"/>
-        </w:rPr>
-        <w:t>}Manager</w:t>
-      </w:r>
-      <w:proofErr w:type="gramEnd"/>
+        <w:t>Name}Manager</w:t>
+      </w:r>
       <w:r>
         <w:rPr>
           <w:rFonts w:asciiTheme="minorHAnsi" w:eastAsia="Adobe Gothic Std B" w:hAnsiTheme="minorHAnsi" w:cstheme="minorHAnsi"/>
@@ -6742,7 +6597,6 @@
         </w:rPr>
         <w:t xml:space="preserve"> simply raises a </w:t>
       </w:r>
-      <w:proofErr w:type="spellStart"/>
       <w:r>
         <w:rPr>
           <w:rFonts w:ascii="Courier New" w:eastAsia="Adobe Gothic Std B" w:hAnsi="Courier New" w:cs="Courier New"/>
@@ -6752,35 +6606,14 @@
         </w:rPr>
         <w:t>DoerListChangedEvent</w:t>
       </w:r>
-      <w:proofErr w:type="spellEnd"/>
-      <w:r>
-        <w:rPr>
-          <w:rFonts w:asciiTheme="minorHAnsi" w:eastAsia="Adobe Gothic Std B" w:hAnsiTheme="minorHAnsi" w:cstheme="minorHAnsi"/>
-          <w:color w:val="000000" w:themeColor="text1"/>
-          <w:sz w:val="24"/>
-          <w:szCs w:val="24"/>
-        </w:rPr>
-        <w:t xml:space="preserve"> when the Do-</w:t>
-      </w:r>
-      <w:proofErr w:type="spellStart"/>
-      <w:r>
-        <w:rPr>
-          <w:rFonts w:asciiTheme="minorHAnsi" w:eastAsia="Adobe Gothic Std B" w:hAnsiTheme="minorHAnsi" w:cstheme="minorHAnsi"/>
-          <w:color w:val="000000" w:themeColor="text1"/>
-          <w:sz w:val="24"/>
-          <w:szCs w:val="24"/>
-        </w:rPr>
-        <w:t>er</w:t>
-      </w:r>
-      <w:proofErr w:type="spellEnd"/>
-      <w:r>
-        <w:rPr>
-          <w:rFonts w:asciiTheme="minorHAnsi" w:eastAsia="Adobe Gothic Std B" w:hAnsiTheme="minorHAnsi" w:cstheme="minorHAnsi"/>
-          <w:color w:val="000000" w:themeColor="text1"/>
-          <w:sz w:val="24"/>
-          <w:szCs w:val="24"/>
-        </w:rPr>
-        <w:t xml:space="preserve"> List data are changed, instead of asking the </w:t>
+      <w:r>
+        <w:rPr>
+          <w:rFonts w:asciiTheme="minorHAnsi" w:eastAsia="Adobe Gothic Std B" w:hAnsiTheme="minorHAnsi" w:cstheme="minorHAnsi"/>
+          <w:color w:val="000000" w:themeColor="text1"/>
+          <w:sz w:val="24"/>
+          <w:szCs w:val="24"/>
+        </w:rPr>
+        <w:t xml:space="preserve"> when the Do-er List data are changed, instead of asking the </w:t>
       </w:r>
       <w:r>
         <w:rPr>
@@ -6842,7 +6675,6 @@
         </w:rPr>
         <w:t xml:space="preserve"> </w:t>
       </w:r>
-      <w:proofErr w:type="spellStart"/>
       <w:r>
         <w:rPr>
           <w:rFonts w:asciiTheme="minorHAnsi" w:eastAsia="Adobe Gothic Std B" w:hAnsiTheme="minorHAnsi" w:cstheme="minorHAnsi"/>
@@ -6853,7 +6685,6 @@
         </w:rPr>
         <w:t>EventsCenter</w:t>
       </w:r>
-      <w:proofErr w:type="spellEnd"/>
       <w:r>
         <w:rPr>
           <w:rFonts w:asciiTheme="minorHAnsi" w:eastAsia="Adobe Gothic Std B" w:hAnsiTheme="minorHAnsi" w:cstheme="minorHAnsi"/>
@@ -6979,7 +6810,6 @@
         </w:rPr>
         <w:t xml:space="preserve">Figure 4: How the </w:t>
       </w:r>
-      <w:proofErr w:type="spellStart"/>
       <w:r>
         <w:rPr>
           <w:rFonts w:asciiTheme="minorHAnsi" w:eastAsia="Adobe Gothic Std B" w:hAnsiTheme="minorHAnsi" w:cstheme="minorHAnsi"/>
@@ -6991,7 +6821,6 @@
         </w:rPr>
         <w:t>EventsCenter</w:t>
       </w:r>
-      <w:proofErr w:type="spellEnd"/>
       <w:r>
         <w:rPr>
           <w:rFonts w:asciiTheme="minorHAnsi" w:eastAsia="Adobe Gothic Std B" w:hAnsiTheme="minorHAnsi" w:cstheme="minorHAnsi"/>
@@ -7039,7 +6868,6 @@
         </w:rPr>
         <w:t xml:space="preserve">e how the event is propagated through the </w:t>
       </w:r>
-      <w:proofErr w:type="spellStart"/>
       <w:r>
         <w:rPr>
           <w:rFonts w:asciiTheme="minorHAnsi" w:eastAsia="Adobe Gothic Std B" w:hAnsiTheme="minorHAnsi" w:cstheme="minorHAnsi"/>
@@ -7050,7 +6878,6 @@
         </w:rPr>
         <w:t>EventsCenter</w:t>
       </w:r>
-      <w:proofErr w:type="spellEnd"/>
       <w:r>
         <w:rPr>
           <w:rFonts w:asciiTheme="minorHAnsi" w:eastAsia="Adobe Gothic Std B" w:hAnsiTheme="minorHAnsi" w:cstheme="minorHAnsi"/>
@@ -7764,7 +7591,6 @@
         </w:rPr>
         <w:t xml:space="preserve"> consists of a </w:t>
       </w:r>
-      <w:proofErr w:type="spellStart"/>
       <w:r>
         <w:rPr>
           <w:rFonts w:ascii="Courier New" w:eastAsia="Adobe Gothic Std B" w:hAnsi="Courier New" w:cs="Courier New"/>
@@ -7774,7 +7600,6 @@
         </w:rPr>
         <w:t>MainWindow</w:t>
       </w:r>
-      <w:proofErr w:type="spellEnd"/>
       <w:r>
         <w:rPr>
           <w:rFonts w:asciiTheme="minorHAnsi" w:eastAsia="Adobe Gothic Std B" w:hAnsiTheme="minorHAnsi" w:cstheme="minorHAnsi"/>
@@ -7821,7 +7646,6 @@
         </w:rPr>
         <w:t xml:space="preserve">or example, </w:t>
       </w:r>
-      <w:proofErr w:type="spellStart"/>
       <w:r>
         <w:rPr>
           <w:rFonts w:ascii="Courier New" w:eastAsia="Adobe Gothic Std B" w:hAnsi="Courier New" w:cs="Courier New"/>
@@ -7831,7 +7655,6 @@
         </w:rPr>
         <w:t>CommandBox</w:t>
       </w:r>
-      <w:proofErr w:type="spellEnd"/>
       <w:r>
         <w:rPr>
           <w:rFonts w:asciiTheme="minorHAnsi" w:eastAsia="Adobe Gothic Std B" w:hAnsiTheme="minorHAnsi" w:cstheme="minorHAnsi"/>
@@ -7841,7 +7664,6 @@
         </w:rPr>
         <w:t xml:space="preserve">, </w:t>
       </w:r>
-      <w:proofErr w:type="spellStart"/>
       <w:r>
         <w:rPr>
           <w:rFonts w:ascii="Courier New" w:eastAsia="Adobe Gothic Std B" w:hAnsi="Courier New" w:cs="Courier New"/>
@@ -7851,7 +7673,6 @@
         </w:rPr>
         <w:t>ResultDisplay</w:t>
       </w:r>
-      <w:proofErr w:type="spellEnd"/>
       <w:r>
         <w:rPr>
           <w:rFonts w:asciiTheme="minorHAnsi" w:eastAsia="Adobe Gothic Std B" w:hAnsiTheme="minorHAnsi" w:cstheme="minorHAnsi"/>
@@ -7861,7 +7682,6 @@
         </w:rPr>
         <w:t xml:space="preserve">, </w:t>
       </w:r>
-      <w:proofErr w:type="spellStart"/>
       <w:r>
         <w:rPr>
           <w:rFonts w:ascii="Courier New" w:eastAsia="Adobe Gothic Std B" w:hAnsi="Courier New" w:cs="Courier New"/>
@@ -7871,7 +7691,6 @@
         </w:rPr>
         <w:t>TaskListPanel</w:t>
       </w:r>
-      <w:proofErr w:type="spellEnd"/>
       <w:r>
         <w:rPr>
           <w:rFonts w:asciiTheme="minorHAnsi" w:eastAsia="Adobe Gothic Std B" w:hAnsiTheme="minorHAnsi" w:cstheme="minorHAnsi"/>
@@ -7881,7 +7700,6 @@
         </w:rPr>
         <w:t xml:space="preserve">, </w:t>
       </w:r>
-      <w:proofErr w:type="spellStart"/>
       <w:r>
         <w:rPr>
           <w:rFonts w:ascii="Courier New" w:eastAsia="Adobe Gothic Std B" w:hAnsi="Courier New" w:cs="Courier New"/>
@@ -7891,7 +7709,6 @@
         </w:rPr>
         <w:t>StatusBarFooter</w:t>
       </w:r>
-      <w:proofErr w:type="spellEnd"/>
       <w:r>
         <w:rPr>
           <w:rFonts w:asciiTheme="minorHAnsi" w:eastAsia="Adobe Gothic Std B" w:hAnsiTheme="minorHAnsi" w:cstheme="minorHAnsi"/>
@@ -7901,7 +7718,6 @@
         </w:rPr>
         <w:t xml:space="preserve">, </w:t>
       </w:r>
-      <w:proofErr w:type="spellStart"/>
       <w:r>
         <w:rPr>
           <w:rFonts w:ascii="Courier New" w:eastAsia="Adobe Gothic Std B" w:hAnsi="Courier New" w:cs="Courier New"/>
@@ -7911,7 +7727,6 @@
         </w:rPr>
         <w:t>BrowserPanel</w:t>
       </w:r>
-      <w:proofErr w:type="spellEnd"/>
       <w:r>
         <w:rPr>
           <w:rFonts w:asciiTheme="minorHAnsi" w:eastAsia="Adobe Gothic Std B" w:hAnsiTheme="minorHAnsi" w:cstheme="minorHAnsi"/>
@@ -7921,7 +7736,6 @@
         </w:rPr>
         <w:t xml:space="preserve">, </w:t>
       </w:r>
-      <w:proofErr w:type="spellStart"/>
       <w:r>
         <w:rPr>
           <w:rFonts w:ascii="Courier New" w:eastAsia="Adobe Gothic Std B" w:hAnsi="Courier New" w:cs="Courier New"/>
@@ -7931,7 +7745,6 @@
         </w:rPr>
         <w:t>TaskCard</w:t>
       </w:r>
-      <w:proofErr w:type="spellEnd"/>
       <w:r>
         <w:rPr>
           <w:rFonts w:asciiTheme="minorHAnsi" w:eastAsia="Adobe Gothic Std B" w:hAnsiTheme="minorHAnsi" w:cstheme="minorHAnsi"/>
@@ -7959,7 +7772,6 @@
         </w:rPr>
         <w:t xml:space="preserve"> </w:t>
       </w:r>
-      <w:proofErr w:type="spellStart"/>
       <w:r>
         <w:rPr>
           <w:rFonts w:ascii="Courier New" w:eastAsia="Adobe Gothic Std B" w:hAnsi="Courier New" w:cs="Courier New"/>
@@ -7969,7 +7781,6 @@
         </w:rPr>
         <w:t>HelpWindow</w:t>
       </w:r>
-      <w:proofErr w:type="spellEnd"/>
       <w:r>
         <w:rPr>
           <w:rFonts w:asciiTheme="minorHAnsi" w:eastAsia="Adobe Gothic Std B" w:hAnsiTheme="minorHAnsi" w:cstheme="minorHAnsi"/>
@@ -7979,7 +7790,6 @@
         </w:rPr>
         <w:t xml:space="preserve">. All these, including the </w:t>
       </w:r>
-      <w:proofErr w:type="spellStart"/>
       <w:r>
         <w:rPr>
           <w:rFonts w:ascii="Courier New" w:eastAsia="Adobe Gothic Std B" w:hAnsi="Courier New" w:cs="Courier New"/>
@@ -7989,7 +7799,6 @@
         </w:rPr>
         <w:t>MainWindow</w:t>
       </w:r>
-      <w:proofErr w:type="spellEnd"/>
       <w:r>
         <w:rPr>
           <w:rFonts w:asciiTheme="minorHAnsi" w:eastAsia="Adobe Gothic Std B" w:hAnsiTheme="minorHAnsi" w:cstheme="minorHAnsi"/>
@@ -7999,7 +7808,6 @@
         </w:rPr>
         <w:t xml:space="preserve">, inherit from the abstract </w:t>
       </w:r>
-      <w:proofErr w:type="spellStart"/>
       <w:r>
         <w:rPr>
           <w:rFonts w:ascii="Courier New" w:eastAsia="Adobe Gothic Std B" w:hAnsi="Courier New" w:cs="Courier New"/>
@@ -8009,7 +7817,6 @@
         </w:rPr>
         <w:t>UiPart</w:t>
       </w:r>
-      <w:proofErr w:type="spellEnd"/>
       <w:r>
         <w:rPr>
           <w:rFonts w:asciiTheme="minorHAnsi" w:eastAsia="Adobe Gothic Std B" w:hAnsiTheme="minorHAnsi" w:cstheme="minorHAnsi"/>
@@ -8019,7 +7826,6 @@
         </w:rPr>
         <w:t xml:space="preserve"> class and they can be loaded using the </w:t>
       </w:r>
-      <w:proofErr w:type="spellStart"/>
       <w:r>
         <w:rPr>
           <w:rFonts w:ascii="Courier New" w:eastAsia="Adobe Gothic Std B" w:hAnsi="Courier New" w:cs="Courier New"/>
@@ -8029,7 +7835,6 @@
         </w:rPr>
         <w:t>UiPartLoader</w:t>
       </w:r>
-      <w:proofErr w:type="spellEnd"/>
       <w:r>
         <w:rPr>
           <w:rFonts w:asciiTheme="minorHAnsi" w:eastAsia="Adobe Gothic Std B" w:hAnsiTheme="minorHAnsi" w:cstheme="minorHAnsi"/>
@@ -8079,7 +7884,6 @@
         </w:rPr>
         <w:t xml:space="preserve"> component uses </w:t>
       </w:r>
-      <w:proofErr w:type="spellStart"/>
       <w:r>
         <w:rPr>
           <w:rFonts w:asciiTheme="minorHAnsi" w:eastAsia="Adobe Gothic Std B" w:hAnsiTheme="minorHAnsi" w:cstheme="minorHAnsi"/>
@@ -8091,7 +7895,6 @@
         </w:rPr>
         <w:t>JavaFx</w:t>
       </w:r>
-      <w:proofErr w:type="spellEnd"/>
       <w:r>
         <w:rPr>
           <w:rFonts w:asciiTheme="minorHAnsi" w:eastAsia="Adobe Gothic Std B" w:hAnsiTheme="minorHAnsi" w:cstheme="minorHAnsi"/>
@@ -8148,9 +7951,17 @@
           <w:sz w:val="20"/>
           <w:szCs w:val="20"/>
         </w:rPr>
-        <w:t>.</w:t>
-      </w:r>
-      <w:proofErr w:type="spellStart"/>
+        <w:t xml:space="preserve">.fxml </w:t>
+      </w:r>
+      <w:r>
+        <w:rPr>
+          <w:rFonts w:asciiTheme="minorHAnsi" w:eastAsia="Adobe Gothic Std B" w:hAnsiTheme="minorHAnsi" w:cstheme="minorHAnsi"/>
+          <w:color w:val="000000" w:themeColor="text1"/>
+          <w:sz w:val="24"/>
+          <w:szCs w:val="24"/>
+        </w:rPr>
+        <w:t xml:space="preserve">files that are in the </w:t>
+      </w:r>
       <w:r>
         <w:rPr>
           <w:rFonts w:ascii="Courier New" w:eastAsia="Adobe Gothic Std B" w:hAnsi="Courier New" w:cs="Courier New"/>
@@ -8158,12 +7969,11 @@
           <w:sz w:val="20"/>
           <w:szCs w:val="20"/>
         </w:rPr>
-        <w:t>fxml</w:t>
-      </w:r>
-      <w:proofErr w:type="spellEnd"/>
-      <w:r>
-        <w:rPr>
-          <w:rFonts w:ascii="Courier New" w:eastAsia="Adobe Gothic Std B" w:hAnsi="Courier New" w:cs="Courier New"/>
+        <w:t>src/main/resources/view</w:t>
+      </w:r>
+      <w:r>
+        <w:rPr>
+          <w:rFonts w:asciiTheme="minorHAnsi" w:eastAsia="Adobe Gothic Std B" w:hAnsiTheme="minorHAnsi" w:cstheme="minorHAnsi"/>
           <w:color w:val="000000" w:themeColor="text1"/>
           <w:sz w:val="20"/>
           <w:szCs w:val="20"/>
@@ -8177,9 +7987,29 @@
           <w:sz w:val="24"/>
           <w:szCs w:val="24"/>
         </w:rPr>
-        <w:t xml:space="preserve">files that are in the </w:t>
-      </w:r>
-      <w:proofErr w:type="spellStart"/>
+        <w:t>folder.</w:t>
+      </w:r>
+    </w:p>
+    <w:p>
+      <w:pPr>
+        <w:spacing w:after="240" w:line="240" w:lineRule="auto"/>
+        <w:jc w:val="both"/>
+        <w:rPr>
+          <w:rFonts w:asciiTheme="minorHAnsi" w:eastAsia="Adobe Gothic Std B" w:hAnsiTheme="minorHAnsi" w:cstheme="minorHAnsi"/>
+          <w:color w:val="000000" w:themeColor="text1"/>
+          <w:sz w:val="24"/>
+          <w:szCs w:val="24"/>
+        </w:rPr>
+      </w:pPr>
+      <w:r>
+        <w:rPr>
+          <w:rFonts w:asciiTheme="minorHAnsi" w:eastAsia="Adobe Gothic Std B" w:hAnsiTheme="minorHAnsi" w:cstheme="minorHAnsi"/>
+          <w:color w:val="000000" w:themeColor="text1"/>
+          <w:sz w:val="24"/>
+          <w:szCs w:val="24"/>
+        </w:rPr>
+        <w:t xml:space="preserve">For example, the layout of the </w:t>
+      </w:r>
       <w:r>
         <w:rPr>
           <w:rFonts w:ascii="Courier New" w:eastAsia="Adobe Gothic Std B" w:hAnsi="Courier New" w:cs="Courier New"/>
@@ -8187,9 +8017,17 @@
           <w:sz w:val="20"/>
           <w:szCs w:val="20"/>
         </w:rPr>
-        <w:t>src</w:t>
-      </w:r>
-      <w:proofErr w:type="spellEnd"/>
+        <w:t>MainWindow</w:t>
+      </w:r>
+      <w:r>
+        <w:rPr>
+          <w:rFonts w:asciiTheme="minorHAnsi" w:eastAsia="Adobe Gothic Std B" w:hAnsiTheme="minorHAnsi" w:cstheme="minorHAnsi"/>
+          <w:color w:val="000000" w:themeColor="text1"/>
+          <w:sz w:val="24"/>
+          <w:szCs w:val="24"/>
+        </w:rPr>
+        <w:t xml:space="preserve"> is specified in </w:t>
+      </w:r>
       <w:r>
         <w:rPr>
           <w:rFonts w:ascii="Courier New" w:eastAsia="Adobe Gothic Std B" w:hAnsi="Courier New" w:cs="Courier New"/>
@@ -8197,78 +8035,8 @@
           <w:sz w:val="20"/>
           <w:szCs w:val="20"/>
         </w:rPr>
-        <w:t>/main/resources/view</w:t>
-      </w:r>
-      <w:r>
-        <w:rPr>
-          <w:rFonts w:asciiTheme="minorHAnsi" w:eastAsia="Adobe Gothic Std B" w:hAnsiTheme="minorHAnsi" w:cstheme="minorHAnsi"/>
-          <w:color w:val="000000" w:themeColor="text1"/>
-          <w:sz w:val="20"/>
-          <w:szCs w:val="20"/>
-        </w:rPr>
-        <w:t xml:space="preserve"> </w:t>
-      </w:r>
-      <w:r>
-        <w:rPr>
-          <w:rFonts w:asciiTheme="minorHAnsi" w:eastAsia="Adobe Gothic Std B" w:hAnsiTheme="minorHAnsi" w:cstheme="minorHAnsi"/>
-          <w:color w:val="000000" w:themeColor="text1"/>
-          <w:sz w:val="24"/>
-          <w:szCs w:val="24"/>
-        </w:rPr>
-        <w:t>folder.</w:t>
-      </w:r>
-    </w:p>
-    <w:p>
-      <w:pPr>
-        <w:spacing w:after="240" w:line="240" w:lineRule="auto"/>
-        <w:jc w:val="both"/>
-        <w:rPr>
-          <w:rFonts w:asciiTheme="minorHAnsi" w:eastAsia="Adobe Gothic Std B" w:hAnsiTheme="minorHAnsi" w:cstheme="minorHAnsi"/>
-          <w:color w:val="000000" w:themeColor="text1"/>
-          <w:sz w:val="24"/>
-          <w:szCs w:val="24"/>
-        </w:rPr>
-      </w:pPr>
-      <w:r>
-        <w:rPr>
-          <w:rFonts w:asciiTheme="minorHAnsi" w:eastAsia="Adobe Gothic Std B" w:hAnsiTheme="minorHAnsi" w:cstheme="minorHAnsi"/>
-          <w:color w:val="000000" w:themeColor="text1"/>
-          <w:sz w:val="24"/>
-          <w:szCs w:val="24"/>
-        </w:rPr>
-        <w:t xml:space="preserve">For example, the layout of the </w:t>
-      </w:r>
-      <w:proofErr w:type="spellStart"/>
-      <w:r>
-        <w:rPr>
-          <w:rFonts w:ascii="Courier New" w:eastAsia="Adobe Gothic Std B" w:hAnsi="Courier New" w:cs="Courier New"/>
-          <w:color w:val="000000" w:themeColor="text1"/>
-          <w:sz w:val="20"/>
-          <w:szCs w:val="20"/>
-        </w:rPr>
-        <w:t>MainWindow</w:t>
-      </w:r>
-      <w:proofErr w:type="spellEnd"/>
-      <w:r>
-        <w:rPr>
-          <w:rFonts w:asciiTheme="minorHAnsi" w:eastAsia="Adobe Gothic Std B" w:hAnsiTheme="minorHAnsi" w:cstheme="minorHAnsi"/>
-          <w:color w:val="000000" w:themeColor="text1"/>
-          <w:sz w:val="24"/>
-          <w:szCs w:val="24"/>
-        </w:rPr>
-        <w:t xml:space="preserve"> is specified in </w:t>
-      </w:r>
-      <w:proofErr w:type="spellStart"/>
-      <w:r>
-        <w:rPr>
-          <w:rFonts w:ascii="Courier New" w:eastAsia="Adobe Gothic Std B" w:hAnsi="Courier New" w:cs="Courier New"/>
-          <w:color w:val="000000" w:themeColor="text1"/>
-          <w:sz w:val="20"/>
-          <w:szCs w:val="20"/>
-        </w:rPr>
         <w:t>MainWindow.fxml</w:t>
       </w:r>
-      <w:proofErr w:type="spellEnd"/>
       <w:r>
         <w:rPr>
           <w:rFonts w:ascii="Courier New" w:eastAsia="Adobe Gothic Std B" w:hAnsi="Courier New" w:cs="Courier New"/>
@@ -8583,7 +8351,26 @@
           <w:sz w:val="24"/>
           <w:szCs w:val="24"/>
         </w:rPr>
-        <w:t xml:space="preserve"> The diagram below shows the interactions between the </w:t>
+        <w:t xml:space="preserve"> </w:t>
+      </w:r>
+      <w:r>
+        <w:rPr>
+          <w:rFonts w:asciiTheme="minorHAnsi" w:eastAsia="Adobe Gothic Std B" w:hAnsiTheme="minorHAnsi" w:cstheme="minorHAnsi"/>
+          <w:i/>
+          <w:color w:val="000000" w:themeColor="text1"/>
+          <w:sz w:val="24"/>
+          <w:szCs w:val="24"/>
+        </w:rPr>
+        <w:t>Figure 6</w:t>
+      </w:r>
+      <w:r>
+        <w:rPr>
+          <w:rFonts w:asciiTheme="minorHAnsi" w:eastAsia="Adobe Gothic Std B" w:hAnsiTheme="minorHAnsi" w:cstheme="minorHAnsi"/>
+          <w:color w:val="000000" w:themeColor="text1"/>
+          <w:sz w:val="24"/>
+          <w:szCs w:val="24"/>
+        </w:rPr>
+        <w:t xml:space="preserve"> shows the interactions between the </w:t>
       </w:r>
       <w:r>
         <w:rPr>
@@ -8614,7 +8401,6 @@
         </w:rPr>
         <w:t xml:space="preserve">and </w:t>
       </w:r>
-      <w:proofErr w:type="spellStart"/>
       <w:r>
         <w:rPr>
           <w:rFonts w:ascii="Courier New" w:eastAsia="Adobe Gothic Std B" w:hAnsi="Courier New" w:cs="Courier New"/>
@@ -8624,7 +8410,6 @@
         </w:rPr>
         <w:t>JumpToIndexedTaskRequestEvent</w:t>
       </w:r>
-      <w:proofErr w:type="spellEnd"/>
       <w:r>
         <w:rPr>
           <w:rFonts w:asciiTheme="minorHAnsi" w:eastAsia="Adobe Gothic Std B" w:hAnsiTheme="minorHAnsi" w:cstheme="minorHAnsi"/>
@@ -8712,8 +8497,130 @@
           </wp:inline>
         </w:drawing>
       </w:r>
+    </w:p>
+    <w:p>
+      <w:pPr>
+        <w:spacing w:after="240" w:line="240" w:lineRule="auto"/>
+        <w:jc w:val="center"/>
+        <w:rPr>
+          <w:rFonts w:asciiTheme="minorHAnsi" w:eastAsia="Adobe Gothic Std B" w:hAnsiTheme="minorHAnsi" w:cstheme="minorHAnsi"/>
+          <w:color w:val="000000" w:themeColor="text1"/>
+        </w:rPr>
+      </w:pPr>
+      <w:r>
+        <w:rPr>
+          <w:rFonts w:asciiTheme="minorHAnsi" w:eastAsia="Adobe Gothic Std B" w:hAnsiTheme="minorHAnsi" w:cstheme="minorHAnsi"/>
+          <w:i/>
+          <w:color w:val="000000" w:themeColor="text1"/>
+        </w:rPr>
+        <w:t>Figure</w:t>
+      </w:r>
+      <w:r>
+        <w:rPr>
+          <w:rFonts w:asciiTheme="minorHAnsi" w:eastAsia="Adobe Gothic Std B" w:hAnsiTheme="minorHAnsi" w:cstheme="minorHAnsi"/>
+          <w:i/>
+          <w:color w:val="000000" w:themeColor="text1"/>
+        </w:rPr>
+        <w:t xml:space="preserve"> 6: </w:t>
+      </w:r>
+      <w:r>
+        <w:rPr>
+          <w:rFonts w:asciiTheme="minorHAnsi" w:eastAsia="Adobe Gothic Std B" w:hAnsiTheme="minorHAnsi" w:cstheme="minorHAnsi"/>
+          <w:i/>
+          <w:color w:val="000000" w:themeColor="text1"/>
+        </w:rPr>
+        <w:t>I</w:t>
+      </w:r>
+      <w:r>
+        <w:rPr>
+          <w:rFonts w:asciiTheme="minorHAnsi" w:eastAsia="Adobe Gothic Std B" w:hAnsiTheme="minorHAnsi" w:cstheme="minorHAnsi"/>
+          <w:i/>
+          <w:color w:val="000000" w:themeColor="text1"/>
+        </w:rPr>
+        <w:t>nteractions between</w:t>
+      </w:r>
+      <w:r>
+        <w:rPr>
+          <w:rFonts w:asciiTheme="minorHAnsi" w:eastAsia="Adobe Gothic Std B" w:hAnsiTheme="minorHAnsi" w:cstheme="minorHAnsi"/>
+          <w:i/>
+          <w:color w:val="000000" w:themeColor="text1"/>
+        </w:rPr>
+        <w:t xml:space="preserve"> </w:t>
+      </w:r>
+      <w:r>
+        <w:rPr>
+          <w:rFonts w:asciiTheme="minorHAnsi" w:eastAsia="Adobe Gothic Std B" w:hAnsiTheme="minorHAnsi" w:cstheme="minorHAnsi"/>
+          <w:b/>
+          <w:i/>
+          <w:color w:val="00B050"/>
+        </w:rPr>
+        <w:t>UI</w:t>
+      </w:r>
+      <w:r>
+        <w:rPr>
+          <w:rFonts w:asciiTheme="minorHAnsi" w:eastAsia="Adobe Gothic Std B" w:hAnsiTheme="minorHAnsi" w:cstheme="minorHAnsi"/>
+          <w:i/>
+          <w:color w:val="000000" w:themeColor="text1"/>
+        </w:rPr>
+        <w:t xml:space="preserve"> and </w:t>
+      </w:r>
+      <w:r>
+        <w:rPr>
+          <w:rFonts w:asciiTheme="minorHAnsi" w:eastAsia="Adobe Gothic Std B" w:hAnsiTheme="minorHAnsi" w:cstheme="minorHAnsi"/>
+          <w:b/>
+          <w:i/>
+          <w:color w:val="207184"/>
+        </w:rPr>
+        <w:t>EventsCenter</w:t>
+      </w:r>
+      <w:r>
+        <w:rPr>
+          <w:rFonts w:asciiTheme="minorHAnsi" w:eastAsia="Adobe Gothic Std B" w:hAnsiTheme="minorHAnsi" w:cstheme="minorHAnsi"/>
+          <w:i/>
+          <w:color w:val="000000" w:themeColor="text1"/>
+        </w:rPr>
+        <w:t xml:space="preserve"> </w:t>
+      </w:r>
+      <w:r>
+        <w:rPr>
+          <w:rFonts w:asciiTheme="minorHAnsi" w:eastAsia="Adobe Gothic Std B" w:hAnsiTheme="minorHAnsi" w:cstheme="minorHAnsi"/>
+          <w:i/>
+          <w:color w:val="000000" w:themeColor="text1"/>
+        </w:rPr>
+        <w:t>component</w:t>
+      </w:r>
+      <w:r>
+        <w:rPr>
+          <w:rFonts w:asciiTheme="minorHAnsi" w:eastAsia="Adobe Gothic Std B" w:hAnsiTheme="minorHAnsi" w:cstheme="minorHAnsi"/>
+          <w:i/>
+          <w:color w:val="000000" w:themeColor="text1"/>
+        </w:rPr>
+        <w:t>s</w:t>
+      </w:r>
+      <w:r>
+        <w:rPr>
+          <w:rFonts w:asciiTheme="minorHAnsi" w:eastAsia="Adobe Gothic Std B" w:hAnsiTheme="minorHAnsi" w:cstheme="minorHAnsi"/>
+          <w:i/>
+          <w:color w:val="000000" w:themeColor="text1"/>
+        </w:rPr>
+        <w:t xml:space="preserve"> diagram</w:t>
+      </w:r>
       <w:bookmarkStart w:id="13" w:name="_GoBack"/>
       <w:bookmarkEnd w:id="13"/>
+    </w:p>
+    <w:p>
+      <w:pPr>
+        <w:spacing w:after="240" w:line="240" w:lineRule="auto"/>
+        <w:ind w:left="720"/>
+        <w:contextualSpacing/>
+        <w:jc w:val="center"/>
+        <w:rPr>
+          <w:rFonts w:asciiTheme="minorHAnsi" w:eastAsia="Adobe Gothic Std B" w:hAnsiTheme="minorHAnsi" w:cstheme="minorHAnsi"/>
+          <w:color w:val="000000" w:themeColor="text1"/>
+          <w:sz w:val="24"/>
+          <w:szCs w:val="24"/>
+        </w:rPr>
+      </w:pPr>
     </w:p>
     <w:p>
       <w:pPr>
@@ -9011,6 +8918,7 @@
           <w:rFonts w:asciiTheme="minorHAnsi" w:hAnsiTheme="minorHAnsi" w:cstheme="minorHAnsi"/>
           <w:color w:val="0070C0"/>
         </w:rPr>
+        <w:lastRenderedPageBreak/>
         <w:t>3. Logic component</w:t>
       </w:r>
       <w:bookmarkEnd w:id="15"/>
@@ -9161,7 +9069,7 @@
           <w:sz w:val="24"/>
           <w:szCs w:val="24"/>
         </w:rPr>
-        <w:t>Figure 6</w:t>
+        <w:t>Figure 7</w:t>
       </w:r>
       <w:r>
         <w:rPr>
@@ -9295,7 +9203,23 @@
           <w:i/>
           <w:color w:val="000000" w:themeColor="text1"/>
         </w:rPr>
-        <w:t xml:space="preserve">Figure 6: Architecture Diagram of the </w:t>
+        <w:t xml:space="preserve">Figure </w:t>
+      </w:r>
+      <w:r>
+        <w:rPr>
+          <w:rFonts w:asciiTheme="minorHAnsi" w:eastAsia="Adobe Gothic Std B" w:hAnsiTheme="minorHAnsi" w:cstheme="minorHAnsi"/>
+          <w:i/>
+          <w:color w:val="000000" w:themeColor="text1"/>
+        </w:rPr>
+        <w:t>7</w:t>
+      </w:r>
+      <w:r>
+        <w:rPr>
+          <w:rFonts w:asciiTheme="minorHAnsi" w:eastAsia="Adobe Gothic Std B" w:hAnsiTheme="minorHAnsi" w:cstheme="minorHAnsi"/>
+          <w:i/>
+          <w:color w:val="000000" w:themeColor="text1"/>
+        </w:rPr>
+        <w:t xml:space="preserve">: Architecture Diagram of the </w:t>
       </w:r>
       <w:r>
         <w:rPr>
@@ -9440,7 +9364,6 @@
         </w:rPr>
         <w:t xml:space="preserve"> executed by the </w:t>
       </w:r>
-      <w:proofErr w:type="spellStart"/>
       <w:r>
         <w:rPr>
           <w:rFonts w:ascii="Courier New" w:eastAsia="Adobe Gothic Std B" w:hAnsi="Courier New" w:cs="Courier New"/>
@@ -9450,7 +9373,6 @@
         </w:rPr>
         <w:t>LogicManager</w:t>
       </w:r>
-      <w:proofErr w:type="spellEnd"/>
       <w:r>
         <w:rPr>
           <w:rFonts w:asciiTheme="minorHAnsi" w:eastAsia="Adobe Gothic Std B" w:hAnsiTheme="minorHAnsi" w:cstheme="minorHAnsi"/>
@@ -9506,7 +9428,6 @@
         </w:rPr>
         <w:t xml:space="preserve"> adding a task) and/or raise events. The result of the command execution is encapsulated as a </w:t>
       </w:r>
-      <w:proofErr w:type="spellStart"/>
       <w:r>
         <w:rPr>
           <w:rFonts w:ascii="Courier New" w:eastAsia="Adobe Gothic Std B" w:hAnsi="Courier New" w:cs="Courier New"/>
@@ -9516,7 +9437,6 @@
         </w:rPr>
         <w:t>CommandResult</w:t>
       </w:r>
-      <w:proofErr w:type="spellEnd"/>
       <w:r>
         <w:rPr>
           <w:rFonts w:asciiTheme="minorHAnsi" w:eastAsia="Adobe Gothic Std B" w:hAnsiTheme="minorHAnsi" w:cstheme="minorHAnsi"/>
@@ -9583,7 +9503,7 @@
           <w:sz w:val="24"/>
           <w:szCs w:val="24"/>
         </w:rPr>
-        <w:t>Figure 7</w:t>
+        <w:t>Figure 8</w:t>
       </w:r>
       <w:r>
         <w:rPr>
@@ -9687,7 +9607,6 @@
         </w:rPr>
         <w:t xml:space="preserve"> </w:t>
       </w:r>
-      <w:proofErr w:type="gramStart"/>
       <w:r>
         <w:rPr>
           <w:rFonts w:ascii="Courier New" w:eastAsia="Adobe Gothic Std B" w:hAnsi="Courier New" w:cs="Courier New"/>
@@ -9695,17 +9614,7 @@
           <w:sz w:val="20"/>
           <w:szCs w:val="20"/>
         </w:rPr>
-        <w:t>execute(</w:t>
-      </w:r>
-      <w:proofErr w:type="gramEnd"/>
-      <w:r>
-        <w:rPr>
-          <w:rFonts w:ascii="Courier New" w:eastAsia="Adobe Gothic Std B" w:hAnsi="Courier New" w:cs="Courier New"/>
-          <w:color w:val="000000" w:themeColor="text1"/>
-          <w:sz w:val="20"/>
-          <w:szCs w:val="20"/>
-        </w:rPr>
-        <w:t>"delete 1").</w:t>
+        <w:t>execute("delete 1").</w:t>
       </w:r>
     </w:p>
     <w:p>
@@ -9766,7 +9675,15 @@
           <w:i/>
           <w:color w:val="000000" w:themeColor="text1"/>
         </w:rPr>
-        <w:t xml:space="preserve">Figure 7: Sequence Diagram when </w:t>
+        <w:t>Figure 8</w:t>
+      </w:r>
+      <w:r>
+        <w:rPr>
+          <w:rFonts w:asciiTheme="minorHAnsi" w:eastAsia="Adobe Gothic Std B" w:hAnsiTheme="minorHAnsi" w:cstheme="minorHAnsi"/>
+          <w:i/>
+          <w:color w:val="000000" w:themeColor="text1"/>
+        </w:rPr>
+        <w:t xml:space="preserve">: Sequence Diagram when </w:t>
       </w:r>
       <w:r>
         <w:rPr>
@@ -9922,23 +9839,7 @@
           <w:rFonts w:asciiTheme="minorHAnsi" w:eastAsia="Adobe Gothic Std B" w:hAnsiTheme="minorHAnsi" w:cstheme="minorHAnsi"/>
           <w:color w:val="000000" w:themeColor="text1"/>
         </w:rPr>
-        <w:t xml:space="preserve"> component stores the Do-</w:t>
-      </w:r>
-      <w:proofErr w:type="spellStart"/>
-      <w:r>
-        <w:rPr>
-          <w:rFonts w:asciiTheme="minorHAnsi" w:eastAsia="Adobe Gothic Std B" w:hAnsiTheme="minorHAnsi" w:cstheme="minorHAnsi"/>
-          <w:color w:val="000000" w:themeColor="text1"/>
-        </w:rPr>
-        <w:t>er</w:t>
-      </w:r>
-      <w:proofErr w:type="spellEnd"/>
-      <w:r>
-        <w:rPr>
-          <w:rFonts w:asciiTheme="minorHAnsi" w:eastAsia="Adobe Gothic Std B" w:hAnsiTheme="minorHAnsi" w:cstheme="minorHAnsi"/>
-          <w:color w:val="000000" w:themeColor="text1"/>
-        </w:rPr>
-        <w:t xml:space="preserve"> List's data</w:t>
+        <w:t xml:space="preserve"> component stores the Do-er List's data</w:t>
       </w:r>
       <w:r>
         <w:rPr>
@@ -9952,7 +9853,22 @@
           <w:rFonts w:asciiTheme="minorHAnsi" w:eastAsia="Adobe Gothic Std B" w:hAnsiTheme="minorHAnsi" w:cstheme="minorHAnsi"/>
           <w:color w:val="000000" w:themeColor="text1"/>
         </w:rPr>
-        <w:t xml:space="preserve">. Figure 8 gives an overall </w:t>
+        <w:t xml:space="preserve">. </w:t>
+      </w:r>
+      <w:r>
+        <w:rPr>
+          <w:rFonts w:asciiTheme="minorHAnsi" w:eastAsia="Adobe Gothic Std B" w:hAnsiTheme="minorHAnsi" w:cstheme="minorHAnsi"/>
+          <w:i/>
+          <w:color w:val="000000" w:themeColor="text1"/>
+        </w:rPr>
+        <w:t>Figure 9</w:t>
+      </w:r>
+      <w:r>
+        <w:rPr>
+          <w:rFonts w:asciiTheme="minorHAnsi" w:eastAsia="Adobe Gothic Std B" w:hAnsiTheme="minorHAnsi" w:cstheme="minorHAnsi"/>
+          <w:color w:val="000000" w:themeColor="text1"/>
+        </w:rPr>
+        <w:t xml:space="preserve"> gives an overall </w:t>
       </w:r>
       <w:r>
         <w:rPr>
@@ -10059,7 +9975,23 @@
           <w:i/>
           <w:color w:val="000000" w:themeColor="text1"/>
         </w:rPr>
-        <w:t xml:space="preserve">Figure 8: Architecture Diagram of the </w:t>
+        <w:t xml:space="preserve">Figure </w:t>
+      </w:r>
+      <w:r>
+        <w:rPr>
+          <w:rFonts w:asciiTheme="minorHAnsi" w:eastAsia="Adobe Gothic Std B" w:hAnsiTheme="minorHAnsi" w:cstheme="minorHAnsi"/>
+          <w:i/>
+          <w:color w:val="000000" w:themeColor="text1"/>
+        </w:rPr>
+        <w:t>9</w:t>
+      </w:r>
+      <w:r>
+        <w:rPr>
+          <w:rFonts w:asciiTheme="minorHAnsi" w:eastAsia="Adobe Gothic Std B" w:hAnsiTheme="minorHAnsi" w:cstheme="minorHAnsi"/>
+          <w:i/>
+          <w:color w:val="000000" w:themeColor="text1"/>
+        </w:rPr>
+        <w:t xml:space="preserve">: Architecture Diagram of the </w:t>
       </w:r>
       <w:r>
         <w:rPr>
@@ -10098,6 +10030,8 @@
         <w:rPr>
           <w:rFonts w:asciiTheme="minorHAnsi" w:eastAsia="Adobe Gothic Std B" w:hAnsiTheme="minorHAnsi" w:cstheme="minorHAnsi"/>
           <w:color w:val="000000" w:themeColor="text1"/>
+          <w:sz w:val="24"/>
+          <w:szCs w:val="24"/>
         </w:rPr>
       </w:pPr>
       <w:r>
@@ -10126,7 +10060,6 @@
         </w:rPr>
         <w:t xml:space="preserve"> </w:t>
       </w:r>
-      <w:proofErr w:type="spellStart"/>
       <w:r>
         <w:rPr>
           <w:rFonts w:ascii="Courier New" w:eastAsia="Adobe Gothic Std B" w:hAnsi="Courier New" w:cs="Courier New"/>
@@ -10136,7 +10069,6 @@
         </w:rPr>
         <w:t>UserPref</w:t>
       </w:r>
-      <w:proofErr w:type="spellEnd"/>
       <w:r>
         <w:rPr>
           <w:rFonts w:asciiTheme="minorHAnsi" w:eastAsia="Adobe Gothic Std B" w:hAnsiTheme="minorHAnsi" w:cstheme="minorHAnsi"/>
@@ -10151,27 +10083,43 @@
           <w:sz w:val="24"/>
           <w:szCs w:val="24"/>
         </w:rPr>
-        <w:t>object that represents the user's preferences besides storing the Do-</w:t>
-      </w:r>
-      <w:proofErr w:type="spellStart"/>
-      <w:r>
-        <w:rPr>
-          <w:rFonts w:asciiTheme="minorHAnsi" w:eastAsia="Adobe Gothic Std B" w:hAnsiTheme="minorHAnsi" w:cstheme="minorHAnsi"/>
-          <w:color w:val="000000" w:themeColor="text1"/>
-          <w:sz w:val="24"/>
-          <w:szCs w:val="24"/>
-        </w:rPr>
-        <w:t>er</w:t>
-      </w:r>
-      <w:proofErr w:type="spellEnd"/>
-      <w:r>
-        <w:rPr>
-          <w:rFonts w:asciiTheme="minorHAnsi" w:eastAsia="Adobe Gothic Std B" w:hAnsiTheme="minorHAnsi" w:cstheme="minorHAnsi"/>
-          <w:color w:val="000000" w:themeColor="text1"/>
-          <w:sz w:val="24"/>
-          <w:szCs w:val="24"/>
-        </w:rPr>
-        <w:t xml:space="preserve"> List data.</w:t>
+        <w:t>object that represents the user's preferences besides storing the Do-er List data.</w:t>
+      </w:r>
+      <w:r>
+        <w:rPr>
+          <w:rFonts w:asciiTheme="minorHAnsi" w:eastAsia="Adobe Gothic Std B" w:hAnsiTheme="minorHAnsi" w:cstheme="minorHAnsi"/>
+          <w:color w:val="000000" w:themeColor="text1"/>
+          <w:sz w:val="24"/>
+          <w:szCs w:val="24"/>
+        </w:rPr>
+        <w:t xml:space="preserve"> It also stores an </w:t>
+      </w:r>
+      <w:r>
+        <w:rPr>
+          <w:rFonts w:ascii="Courier New" w:eastAsia="Adobe Gothic Std B" w:hAnsi="Courier New" w:cs="Courier New"/>
+          <w:color w:val="000000" w:themeColor="text1"/>
+          <w:sz w:val="20"/>
+          <w:szCs w:val="20"/>
+        </w:rPr>
+        <w:t>UndoManager</w:t>
+      </w:r>
+      <w:r>
+        <w:rPr>
+          <w:rFonts w:asciiTheme="minorHAnsi" w:eastAsia="Adobe Gothic Std B" w:hAnsiTheme="minorHAnsi" w:cstheme="minorHAnsi"/>
+          <w:color w:val="000000" w:themeColor="text1"/>
+          <w:sz w:val="24"/>
+          <w:szCs w:val="24"/>
+        </w:rPr>
+        <w:t xml:space="preserve"> object that records </w:t>
+      </w:r>
+      <w:r>
+        <w:rPr>
+          <w:rFonts w:asciiTheme="minorHAnsi" w:eastAsia="Adobe Gothic Std B" w:hAnsiTheme="minorHAnsi" w:cstheme="minorHAnsi"/>
+          <w:color w:val="000000" w:themeColor="text1"/>
+          <w:sz w:val="24"/>
+          <w:szCs w:val="24"/>
+        </w:rPr>
+        <w:t>the execution of all commands in the data.</w:t>
       </w:r>
     </w:p>
     <w:p>
@@ -10190,7 +10138,16 @@
           <w:sz w:val="24"/>
           <w:szCs w:val="24"/>
         </w:rPr>
-        <w:t>Importantly, it exposes a</w:t>
+        <w:t>More i</w:t>
+      </w:r>
+      <w:r>
+        <w:rPr>
+          <w:rFonts w:asciiTheme="minorHAnsi" w:eastAsia="Adobe Gothic Std B" w:hAnsiTheme="minorHAnsi" w:cstheme="minorHAnsi"/>
+          <w:color w:val="000000" w:themeColor="text1"/>
+          <w:sz w:val="24"/>
+          <w:szCs w:val="24"/>
+        </w:rPr>
+        <w:t>mportantly, it exposes a</w:t>
       </w:r>
       <w:r>
         <w:rPr>
@@ -10208,7 +10165,6 @@
         </w:rPr>
         <w:t xml:space="preserve"> </w:t>
       </w:r>
-      <w:proofErr w:type="spellStart"/>
       <w:r>
         <w:rPr>
           <w:rFonts w:ascii="Courier New" w:eastAsia="Adobe Gothic Std B" w:hAnsi="Courier New" w:cs="Courier New"/>
@@ -10216,9 +10172,17 @@
           <w:sz w:val="20"/>
           <w:szCs w:val="20"/>
         </w:rPr>
-        <w:t>UnmodifiableObservableList</w:t>
-      </w:r>
-      <w:proofErr w:type="spellEnd"/>
+        <w:t>UnmodifiableObservableList&lt;ReadOnlyTask&gt;</w:t>
+      </w:r>
+      <w:r>
+        <w:rPr>
+          <w:rFonts w:asciiTheme="minorHAnsi" w:eastAsia="Adobe Gothic Std B" w:hAnsiTheme="minorHAnsi" w:cstheme="minorHAnsi"/>
+          <w:color w:val="000000" w:themeColor="text1"/>
+          <w:sz w:val="24"/>
+          <w:szCs w:val="24"/>
+        </w:rPr>
+        <w:t xml:space="preserve"> and </w:t>
+      </w:r>
       <w:r>
         <w:rPr>
           <w:rFonts w:ascii="Courier New" w:eastAsia="Adobe Gothic Std B" w:hAnsi="Courier New" w:cs="Courier New"/>
@@ -10226,27 +10190,7 @@
           <w:sz w:val="20"/>
           <w:szCs w:val="20"/>
         </w:rPr>
-        <w:t>&lt;</w:t>
-      </w:r>
-      <w:proofErr w:type="spellStart"/>
-      <w:r>
-        <w:rPr>
-          <w:rFonts w:ascii="Courier New" w:eastAsia="Adobe Gothic Std B" w:hAnsi="Courier New" w:cs="Courier New"/>
-          <w:color w:val="000000" w:themeColor="text1"/>
-          <w:sz w:val="20"/>
-          <w:szCs w:val="20"/>
-        </w:rPr>
-        <w:t>ReadOnlyTask</w:t>
-      </w:r>
-      <w:proofErr w:type="spellEnd"/>
-      <w:r>
-        <w:rPr>
-          <w:rFonts w:ascii="Courier New" w:eastAsia="Adobe Gothic Std B" w:hAnsi="Courier New" w:cs="Courier New"/>
-          <w:color w:val="000000" w:themeColor="text1"/>
-          <w:sz w:val="20"/>
-          <w:szCs w:val="20"/>
-        </w:rPr>
-        <w:t>&gt;</w:t>
+        <w:t>UnmodifiableObservableList&lt;Category&gt;</w:t>
       </w:r>
       <w:r>
         <w:rPr>
@@ -10327,7 +10271,25 @@
           <w:sz w:val="24"/>
           <w:szCs w:val="24"/>
         </w:rPr>
-        <w:t xml:space="preserve"> automatically updates when the data in the list change, thus reflecting real-time changes.</w:t>
+        <w:t xml:space="preserve"> automatically updates when the data in the list change</w:t>
+      </w:r>
+      <w:r>
+        <w:rPr>
+          <w:rFonts w:asciiTheme="minorHAnsi" w:eastAsia="Adobe Gothic Std B" w:hAnsiTheme="minorHAnsi" w:cstheme="minorHAnsi"/>
+          <w:color w:val="000000" w:themeColor="text1"/>
+          <w:sz w:val="24"/>
+          <w:szCs w:val="24"/>
+        </w:rPr>
+        <w:t>s</w:t>
+      </w:r>
+      <w:r>
+        <w:rPr>
+          <w:rFonts w:asciiTheme="minorHAnsi" w:eastAsia="Adobe Gothic Std B" w:hAnsiTheme="minorHAnsi" w:cstheme="minorHAnsi"/>
+          <w:color w:val="000000" w:themeColor="text1"/>
+          <w:sz w:val="24"/>
+          <w:szCs w:val="24"/>
+        </w:rPr>
+        <w:t>, thus reflecting real-time changes.</w:t>
       </w:r>
     </w:p>
     <w:p>
@@ -10455,27 +10417,7 @@
           <w:sz w:val="24"/>
           <w:szCs w:val="24"/>
         </w:rPr>
-        <w:t xml:space="preserve"> its name suggests, stores various data. It can save the Do-</w:t>
-      </w:r>
-      <w:proofErr w:type="spellStart"/>
-      <w:r>
-        <w:rPr>
-          <w:rFonts w:asciiTheme="minorHAnsi" w:eastAsia="Adobe Gothic Std B" w:hAnsiTheme="minorHAnsi" w:cstheme="minorHAnsi"/>
-          <w:color w:val="000000" w:themeColor="text1"/>
-          <w:sz w:val="24"/>
-          <w:szCs w:val="24"/>
-        </w:rPr>
-        <w:t>er</w:t>
-      </w:r>
-      <w:proofErr w:type="spellEnd"/>
-      <w:r>
-        <w:rPr>
-          <w:rFonts w:asciiTheme="minorHAnsi" w:eastAsia="Adobe Gothic Std B" w:hAnsiTheme="minorHAnsi" w:cstheme="minorHAnsi"/>
-          <w:color w:val="000000" w:themeColor="text1"/>
-          <w:sz w:val="24"/>
-          <w:szCs w:val="24"/>
-        </w:rPr>
-        <w:t xml:space="preserve"> List data in </w:t>
+        <w:t xml:space="preserve"> its name suggests, stores various data. It can save the Do-er List data in </w:t>
       </w:r>
       <w:r>
         <w:rPr>
@@ -10495,7 +10437,6 @@
         </w:rPr>
         <w:t xml:space="preserve"> format and read it back. Additionally, it saves the </w:t>
       </w:r>
-      <w:proofErr w:type="spellStart"/>
       <w:r>
         <w:rPr>
           <w:rFonts w:ascii="Courier New" w:eastAsia="Adobe Gothic Std B" w:hAnsi="Courier New" w:cs="Courier New"/>
@@ -10505,7 +10446,6 @@
         </w:rPr>
         <w:t>UserPref</w:t>
       </w:r>
-      <w:proofErr w:type="spellEnd"/>
       <w:r>
         <w:rPr>
           <w:rFonts w:asciiTheme="minorHAnsi" w:eastAsia="Adobe Gothic Std B" w:hAnsiTheme="minorHAnsi" w:cstheme="minorHAnsi"/>
@@ -10515,7 +10455,6 @@
         </w:rPr>
         <w:t xml:space="preserve"> objects in </w:t>
       </w:r>
-      <w:proofErr w:type="spellStart"/>
       <w:r>
         <w:rPr>
           <w:rFonts w:ascii="Courier New" w:eastAsia="Adobe Gothic Std B" w:hAnsi="Courier New" w:cs="Courier New"/>
@@ -10525,7 +10464,6 @@
         </w:rPr>
         <w:t>json</w:t>
       </w:r>
-      <w:proofErr w:type="spellEnd"/>
       <w:r>
         <w:rPr>
           <w:rFonts w:asciiTheme="minorHAnsi" w:eastAsia="Adobe Gothic Std B" w:hAnsiTheme="minorHAnsi" w:cstheme="minorHAnsi"/>
@@ -10552,6 +10490,56 @@
           <w:szCs w:val="24"/>
         </w:rPr>
         <w:t xml:space="preserve"> it back.</w:t>
+      </w:r>
+    </w:p>
+    <w:p>
+      <w:pPr>
+        <w:spacing w:after="200" w:line="240" w:lineRule="auto"/>
+        <w:jc w:val="both"/>
+        <w:rPr>
+          <w:rFonts w:asciiTheme="minorHAnsi" w:eastAsia="Adobe Gothic Std B" w:hAnsiTheme="minorHAnsi" w:cstheme="minorHAnsi"/>
+          <w:color w:val="000000" w:themeColor="text1"/>
+          <w:sz w:val="24"/>
+          <w:szCs w:val="24"/>
+        </w:rPr>
+      </w:pPr>
+      <w:r>
+        <w:rPr>
+          <w:rFonts w:asciiTheme="minorHAnsi" w:eastAsia="Adobe Gothic Std B" w:hAnsiTheme="minorHAnsi" w:cstheme="minorHAnsi"/>
+          <w:color w:val="000000" w:themeColor="text1"/>
+          <w:sz w:val="24"/>
+          <w:szCs w:val="24"/>
+        </w:rPr>
+        <w:t xml:space="preserve">Refer to </w:t>
+      </w:r>
+      <w:r>
+        <w:rPr>
+          <w:rFonts w:asciiTheme="minorHAnsi" w:eastAsia="Adobe Gothic Std B" w:hAnsiTheme="minorHAnsi" w:cstheme="minorHAnsi"/>
+          <w:i/>
+          <w:color w:val="000000" w:themeColor="text1"/>
+          <w:sz w:val="24"/>
+          <w:szCs w:val="24"/>
+        </w:rPr>
+        <w:t xml:space="preserve">Figure </w:t>
+      </w:r>
+      <w:r>
+        <w:rPr>
+          <w:rFonts w:asciiTheme="minorHAnsi" w:eastAsia="Adobe Gothic Std B" w:hAnsiTheme="minorHAnsi" w:cstheme="minorHAnsi"/>
+          <w:i/>
+          <w:color w:val="000000" w:themeColor="text1"/>
+          <w:sz w:val="24"/>
+          <w:szCs w:val="24"/>
+        </w:rPr>
+        <w:t>10</w:t>
+      </w:r>
+      <w:r>
+        <w:rPr>
+          <w:rFonts w:asciiTheme="minorHAnsi" w:eastAsia="Adobe Gothic Std B" w:hAnsiTheme="minorHAnsi" w:cstheme="minorHAnsi"/>
+          <w:color w:val="000000" w:themeColor="text1"/>
+          <w:sz w:val="24"/>
+          <w:szCs w:val="24"/>
+        </w:rPr>
+        <w:t xml:space="preserve"> for the complete architecture diagram of this component.</w:t>
       </w:r>
     </w:p>
     <w:p>
@@ -10563,69 +10551,6 @@
           <w:color w:val="000000" w:themeColor="text1"/>
         </w:rPr>
       </w:pPr>
-      <w:r>
-        <w:rPr>
-          <w:rFonts w:asciiTheme="minorHAnsi" w:eastAsia="Adobe Gothic Std B" w:hAnsiTheme="minorHAnsi" w:cstheme="minorHAnsi"/>
-          <w:color w:val="000000" w:themeColor="text1"/>
-          <w:sz w:val="24"/>
-          <w:szCs w:val="24"/>
-        </w:rPr>
-        <w:t>Refer</w:t>
-      </w:r>
-      <w:r>
-        <w:rPr>
-          <w:rFonts w:asciiTheme="minorHAnsi" w:eastAsia="Adobe Gothic Std B" w:hAnsiTheme="minorHAnsi" w:cstheme="minorHAnsi"/>
-          <w:color w:val="000000" w:themeColor="text1"/>
-          <w:sz w:val="24"/>
-          <w:szCs w:val="24"/>
-        </w:rPr>
-        <w:t xml:space="preserve"> to </w:t>
-      </w:r>
-      <w:r>
-        <w:rPr>
-          <w:rFonts w:asciiTheme="minorHAnsi" w:eastAsia="Adobe Gothic Std B" w:hAnsiTheme="minorHAnsi" w:cstheme="minorHAnsi"/>
-          <w:i/>
-          <w:color w:val="000000" w:themeColor="text1"/>
-          <w:sz w:val="24"/>
-          <w:szCs w:val="24"/>
-        </w:rPr>
-        <w:t>Figure</w:t>
-      </w:r>
-      <w:r>
-        <w:rPr>
-          <w:rFonts w:asciiTheme="minorHAnsi" w:eastAsia="Adobe Gothic Std B" w:hAnsiTheme="minorHAnsi" w:cstheme="minorHAnsi"/>
-          <w:i/>
-          <w:color w:val="000000" w:themeColor="text1"/>
-          <w:sz w:val="24"/>
-          <w:szCs w:val="24"/>
-        </w:rPr>
-        <w:t xml:space="preserve"> 9</w:t>
-      </w:r>
-      <w:r>
-        <w:rPr>
-          <w:rFonts w:asciiTheme="minorHAnsi" w:eastAsia="Adobe Gothic Std B" w:hAnsiTheme="minorHAnsi" w:cstheme="minorHAnsi"/>
-          <w:color w:val="000000" w:themeColor="text1"/>
-          <w:sz w:val="24"/>
-          <w:szCs w:val="24"/>
-        </w:rPr>
-        <w:t xml:space="preserve"> for the complete architecture diagram of this component</w:t>
-      </w:r>
-      <w:r>
-        <w:rPr>
-          <w:rFonts w:asciiTheme="minorHAnsi" w:eastAsia="Adobe Gothic Std B" w:hAnsiTheme="minorHAnsi" w:cstheme="minorHAnsi"/>
-          <w:color w:val="000000" w:themeColor="text1"/>
-          <w:sz w:val="24"/>
-          <w:szCs w:val="24"/>
-        </w:rPr>
-        <w:t>.</w:t>
-      </w:r>
-      <w:r>
-        <w:rPr>
-          <w:rFonts w:asciiTheme="minorHAnsi" w:eastAsia="Adobe Gothic Std B" w:hAnsiTheme="minorHAnsi" w:cstheme="minorHAnsi"/>
-          <w:color w:val="000000" w:themeColor="text1"/>
-        </w:rPr>
-        <w:t xml:space="preserve"> </w:t>
-      </w:r>
       <w:r>
         <w:rPr>
           <w:rFonts w:asciiTheme="minorHAnsi" w:eastAsia="Adobe Gothic Std B" w:hAnsiTheme="minorHAnsi" w:cstheme="minorHAnsi"/>
@@ -10689,7 +10614,15 @@
           <w:i/>
           <w:color w:val="000000" w:themeColor="text1"/>
         </w:rPr>
-        <w:t xml:space="preserve">Figure 9: Architecture Diagram of </w:t>
+        <w:t>Figure 10</w:t>
+      </w:r>
+      <w:r>
+        <w:rPr>
+          <w:rFonts w:asciiTheme="minorHAnsi" w:eastAsia="Adobe Gothic Std B" w:hAnsiTheme="minorHAnsi" w:cstheme="minorHAnsi"/>
+          <w:i/>
+          <w:color w:val="000000" w:themeColor="text1"/>
+        </w:rPr>
+        <w:t xml:space="preserve">: Architecture Diagram of </w:t>
       </w:r>
       <w:r>
         <w:rPr>
@@ -10779,7 +10712,6 @@
         </w:rPr>
         <w:t xml:space="preserve"> </w:t>
       </w:r>
-      <w:proofErr w:type="spellStart"/>
       <w:r>
         <w:rPr>
           <w:rFonts w:ascii="Courier New" w:eastAsia="Adobe Gothic Std B" w:hAnsi="Courier New" w:cs="Courier New"/>
@@ -10789,7 +10721,6 @@
         </w:rPr>
         <w:t>seedu.doerList.commons</w:t>
       </w:r>
-      <w:proofErr w:type="spellEnd"/>
       <w:r>
         <w:rPr>
           <w:rFonts w:asciiTheme="minorHAnsi" w:eastAsia="Adobe Gothic Std B" w:hAnsiTheme="minorHAnsi" w:cstheme="minorHAnsi"/>
@@ -10895,7 +10826,6 @@
         </w:rPr>
         <w:t xml:space="preserve">We are using </w:t>
       </w:r>
-      <w:proofErr w:type="spellStart"/>
       <w:r>
         <w:rPr>
           <w:rFonts w:ascii="Courier New" w:eastAsia="Adobe Gothic Std B" w:hAnsi="Courier New" w:cs="Courier New"/>
@@ -10905,7 +10835,6 @@
         </w:rPr>
         <w:t>java.util.logging</w:t>
       </w:r>
-      <w:proofErr w:type="spellEnd"/>
       <w:r>
         <w:rPr>
           <w:rFonts w:asciiTheme="minorHAnsi" w:eastAsia="Adobe Gothic Std B" w:hAnsiTheme="minorHAnsi" w:cstheme="minorHAnsi"/>
@@ -10915,7 +10844,6 @@
         </w:rPr>
         <w:t xml:space="preserve"> package for logging. The </w:t>
       </w:r>
-      <w:proofErr w:type="spellStart"/>
       <w:r>
         <w:rPr>
           <w:rFonts w:asciiTheme="minorHAnsi" w:eastAsia="Adobe Gothic Std B" w:hAnsiTheme="minorHAnsi" w:cstheme="minorHAnsi"/>
@@ -10926,7 +10854,6 @@
         </w:rPr>
         <w:t>LogsCenter</w:t>
       </w:r>
-      <w:proofErr w:type="spellEnd"/>
       <w:r>
         <w:rPr>
           <w:rFonts w:asciiTheme="minorHAnsi" w:eastAsia="Adobe Gothic Std B" w:hAnsiTheme="minorHAnsi" w:cstheme="minorHAnsi"/>
@@ -10963,7 +10890,6 @@
         </w:rPr>
         <w:t xml:space="preserve">The logging level can be controlled using the </w:t>
       </w:r>
-      <w:proofErr w:type="spellStart"/>
       <w:r>
         <w:rPr>
           <w:rFonts w:ascii="Courier New" w:eastAsia="Adobe Gothic Std B" w:hAnsi="Courier New" w:cs="Courier New"/>
@@ -10973,7 +10899,6 @@
         </w:rPr>
         <w:t>logLevel</w:t>
       </w:r>
-      <w:proofErr w:type="spellEnd"/>
       <w:r>
         <w:rPr>
           <w:rFonts w:asciiTheme="minorHAnsi" w:eastAsia="Adobe Gothic Std B" w:hAnsiTheme="minorHAnsi" w:cstheme="minorHAnsi"/>
@@ -11038,8 +10963,6 @@
         </w:rPr>
         <w:t xml:space="preserve"> for a class can be obtained using </w:t>
       </w:r>
-      <w:proofErr w:type="spellStart"/>
-      <w:proofErr w:type="gramStart"/>
       <w:r>
         <w:rPr>
           <w:rFonts w:ascii="Courier New" w:eastAsia="Adobe Gothic Std B" w:hAnsi="Courier New" w:cs="Courier New"/>
@@ -11047,27 +10970,7 @@
           <w:sz w:val="20"/>
           <w:szCs w:val="20"/>
         </w:rPr>
-        <w:t>LogsCenter.getLogger</w:t>
-      </w:r>
-      <w:proofErr w:type="spellEnd"/>
-      <w:r>
-        <w:rPr>
-          <w:rFonts w:ascii="Courier New" w:eastAsia="Adobe Gothic Std B" w:hAnsi="Courier New" w:cs="Courier New"/>
-          <w:color w:val="000000" w:themeColor="text1"/>
-          <w:sz w:val="20"/>
-          <w:szCs w:val="20"/>
-        </w:rPr>
-        <w:t>(</w:t>
-      </w:r>
-      <w:proofErr w:type="gramEnd"/>
-      <w:r>
-        <w:rPr>
-          <w:rFonts w:ascii="Courier New" w:eastAsia="Adobe Gothic Std B" w:hAnsi="Courier New" w:cs="Courier New"/>
-          <w:color w:val="000000" w:themeColor="text1"/>
-          <w:sz w:val="20"/>
-          <w:szCs w:val="20"/>
-        </w:rPr>
-        <w:t>Class)</w:t>
+        <w:t>LogsCenter.getLogger(Class)</w:t>
       </w:r>
       <w:r>
         <w:rPr>
@@ -11460,19 +11363,8 @@
           <w:sz w:val="24"/>
           <w:szCs w:val="24"/>
         </w:rPr>
-        <w:t xml:space="preserve"> name, logging level) through the configuration file (</w:t>
-      </w:r>
-      <w:proofErr w:type="spellStart"/>
-      <w:r>
-        <w:rPr>
-          <w:rFonts w:asciiTheme="minorHAnsi" w:eastAsia="Adobe Gothic Std B" w:hAnsiTheme="minorHAnsi" w:cstheme="minorHAnsi"/>
-          <w:color w:val="000000" w:themeColor="text1"/>
-          <w:sz w:val="24"/>
-          <w:szCs w:val="24"/>
-        </w:rPr>
-        <w:t>default</w:t>
-      </w:r>
-      <w:proofErr w:type="gramStart"/>
+        <w:t xml:space="preserve"> name, logging level) through the configuration file (default</w:t>
+      </w:r>
       <w:r>
         <w:rPr>
           <w:rFonts w:ascii="Courier New" w:eastAsia="Adobe Gothic Std B" w:hAnsi="Courier New" w:cs="Courier New"/>
@@ -11491,8 +11383,6 @@
         </w:rPr>
         <w:t>config.json</w:t>
       </w:r>
-      <w:proofErr w:type="spellEnd"/>
-      <w:proofErr w:type="gramEnd"/>
       <w:r>
         <w:rPr>
           <w:rFonts w:asciiTheme="minorHAnsi" w:eastAsia="Adobe Gothic Std B" w:hAnsiTheme="minorHAnsi" w:cstheme="minorHAnsi"/>
@@ -11571,27 +11461,7 @@
           <w:sz w:val="20"/>
           <w:szCs w:val="20"/>
         </w:rPr>
-        <w:t>./</w:t>
-      </w:r>
-      <w:proofErr w:type="spellStart"/>
-      <w:r>
-        <w:rPr>
-          <w:rFonts w:ascii="Courier New" w:eastAsia="Adobe Gothic Std B" w:hAnsi="Courier New" w:cs="Courier New"/>
-          <w:color w:val="000000" w:themeColor="text1"/>
-          <w:sz w:val="20"/>
-          <w:szCs w:val="20"/>
-        </w:rPr>
-        <w:t>src</w:t>
-      </w:r>
-      <w:proofErr w:type="spellEnd"/>
-      <w:r>
-        <w:rPr>
-          <w:rFonts w:ascii="Courier New" w:eastAsia="Adobe Gothic Std B" w:hAnsi="Courier New" w:cs="Courier New"/>
-          <w:color w:val="000000" w:themeColor="text1"/>
-          <w:sz w:val="20"/>
-          <w:szCs w:val="20"/>
-        </w:rPr>
-        <w:t>/test/java</w:t>
+        <w:t>./src/test/java</w:t>
       </w:r>
       <w:r>
         <w:rPr>
@@ -11657,7 +11527,25 @@
           <w:sz w:val="24"/>
           <w:szCs w:val="24"/>
         </w:rPr>
-        <w:t xml:space="preserve">If you are not using a recent </w:t>
+        <w:t>If you are not using a recent</w:t>
+      </w:r>
+      <w:r>
+        <w:rPr>
+          <w:rFonts w:asciiTheme="minorHAnsi" w:eastAsia="Adobe Gothic Std B" w:hAnsiTheme="minorHAnsi" w:cstheme="minorHAnsi"/>
+          <w:color w:val="000000" w:themeColor="text1"/>
+          <w:sz w:val="24"/>
+          <w:szCs w:val="24"/>
+        </w:rPr>
+        <w:t xml:space="preserve"> version of</w:t>
+      </w:r>
+      <w:r>
+        <w:rPr>
+          <w:rFonts w:asciiTheme="minorHAnsi" w:eastAsia="Adobe Gothic Std B" w:hAnsiTheme="minorHAnsi" w:cstheme="minorHAnsi"/>
+          <w:color w:val="000000" w:themeColor="text1"/>
+          <w:sz w:val="24"/>
+          <w:szCs w:val="24"/>
+        </w:rPr>
+        <w:t xml:space="preserve"> </w:t>
       </w:r>
       <w:r>
         <w:rPr>
@@ -11688,7 +11576,16 @@
           <w:sz w:val="24"/>
           <w:szCs w:val="24"/>
         </w:rPr>
-        <w:t xml:space="preserve"> version (i.e. </w:t>
+        <w:t xml:space="preserve"> </w:t>
+      </w:r>
+      <w:r>
+        <w:rPr>
+          <w:rFonts w:asciiTheme="minorHAnsi" w:eastAsia="Adobe Gothic Std B" w:hAnsiTheme="minorHAnsi" w:cstheme="minorHAnsi"/>
+          <w:color w:val="000000" w:themeColor="text1"/>
+          <w:sz w:val="24"/>
+          <w:szCs w:val="24"/>
+        </w:rPr>
+        <w:t xml:space="preserve">(i.e. </w:t>
       </w:r>
       <w:r>
         <w:rPr>
@@ -11796,7 +11693,6 @@
         </w:rPr>
         <w:t xml:space="preserve">If you want to run all tests, right-click on the </w:t>
       </w:r>
-      <w:proofErr w:type="spellStart"/>
       <w:r>
         <w:rPr>
           <w:rFonts w:ascii="Courier New" w:eastAsia="Adobe Gothic Std B" w:hAnsi="Courier New" w:cs="Courier New"/>
@@ -11804,17 +11700,7 @@
           <w:sz w:val="20"/>
           <w:szCs w:val="20"/>
         </w:rPr>
-        <w:t>src</w:t>
-      </w:r>
-      <w:proofErr w:type="spellEnd"/>
-      <w:r>
-        <w:rPr>
-          <w:rFonts w:ascii="Courier New" w:eastAsia="Adobe Gothic Std B" w:hAnsi="Courier New" w:cs="Courier New"/>
-          <w:color w:val="000000" w:themeColor="text1"/>
-          <w:sz w:val="20"/>
-          <w:szCs w:val="20"/>
-        </w:rPr>
-        <w:t>/test/java</w:t>
+        <w:t>src/test/java</w:t>
       </w:r>
       <w:r>
         <w:rPr>
@@ -11916,7 +11802,6 @@
         </w:rPr>
         <w:t xml:space="preserve">2. Using </w:t>
       </w:r>
-      <w:proofErr w:type="spellStart"/>
       <w:r>
         <w:rPr>
           <w:rFonts w:asciiTheme="minorHAnsi" w:hAnsiTheme="minorHAnsi" w:cstheme="minorHAnsi"/>
@@ -11926,7 +11811,6 @@
         <w:t>Gradle</w:t>
       </w:r>
       <w:bookmarkEnd w:id="33"/>
-      <w:proofErr w:type="spellEnd"/>
     </w:p>
     <w:p>
       <w:pPr>
@@ -11984,7 +11868,6 @@
         </w:rPr>
         <w:t xml:space="preserve">to run tests using </w:t>
       </w:r>
-      <w:proofErr w:type="spellStart"/>
       <w:r>
         <w:rPr>
           <w:rFonts w:asciiTheme="minorHAnsi" w:eastAsia="Adobe Gothic Std B" w:hAnsiTheme="minorHAnsi" w:cstheme="minorHAnsi"/>
@@ -11996,7 +11879,6 @@
         </w:rPr>
         <w:t>Gradle</w:t>
       </w:r>
-      <w:proofErr w:type="spellEnd"/>
       <w:r>
         <w:rPr>
           <w:rFonts w:asciiTheme="minorHAnsi" w:eastAsia="Adobe Gothic Std B" w:hAnsiTheme="minorHAnsi" w:cstheme="minorHAnsi"/>
@@ -12092,7 +11974,6 @@
         </w:rPr>
         <w:t xml:space="preserve"> by simulating user actions on the GUI. These are in the </w:t>
       </w:r>
-      <w:proofErr w:type="spellStart"/>
       <w:r>
         <w:rPr>
           <w:rFonts w:ascii="Courier New" w:eastAsia="Adobe Gothic Std B" w:hAnsi="Courier New" w:cs="Courier New"/>
@@ -12102,7 +11983,6 @@
         </w:rPr>
         <w:t>guitests</w:t>
       </w:r>
-      <w:proofErr w:type="spellEnd"/>
       <w:r>
         <w:rPr>
           <w:rFonts w:asciiTheme="minorHAnsi" w:eastAsia="Adobe Gothic Std B" w:hAnsiTheme="minorHAnsi" w:cstheme="minorHAnsi"/>
@@ -12184,7 +12064,25 @@
           <w:sz w:val="24"/>
           <w:szCs w:val="24"/>
         </w:rPr>
-        <w:t xml:space="preserve"> targeting the lowest level methods/classes. </w:t>
+        <w:t xml:space="preserve"> tar</w:t>
+      </w:r>
+      <w:r>
+        <w:rPr>
+          <w:rFonts w:asciiTheme="minorHAnsi" w:eastAsia="Adobe Gothic Std B" w:hAnsiTheme="minorHAnsi" w:cstheme="minorHAnsi"/>
+          <w:color w:val="000000" w:themeColor="text1"/>
+          <w:sz w:val="24"/>
+          <w:szCs w:val="24"/>
+        </w:rPr>
+        <w:t xml:space="preserve">geting the lowest level methods or </w:t>
+      </w:r>
+      <w:r>
+        <w:rPr>
+          <w:rFonts w:asciiTheme="minorHAnsi" w:eastAsia="Adobe Gothic Std B" w:hAnsiTheme="minorHAnsi" w:cstheme="minorHAnsi"/>
+          <w:color w:val="000000" w:themeColor="text1"/>
+          <w:sz w:val="24"/>
+          <w:szCs w:val="24"/>
+        </w:rPr>
+        <w:t xml:space="preserve">classes. </w:t>
       </w:r>
     </w:p>
     <w:p>
@@ -12209,7 +12107,6 @@
         </w:rPr>
         <w:t xml:space="preserve">- </w:t>
       </w:r>
-      <w:proofErr w:type="spellStart"/>
       <w:r>
         <w:rPr>
           <w:rFonts w:ascii="Courier New" w:eastAsia="Adobe Gothic Std B" w:hAnsi="Courier New" w:cs="Courier New"/>
@@ -12219,7 +12116,6 @@
         </w:rPr>
         <w:t>seedu.doerList.commons.util.UrlUtilTest</w:t>
       </w:r>
-      <w:proofErr w:type="spellEnd"/>
     </w:p>
     <w:p>
       <w:pPr>
@@ -12280,7 +12176,6 @@
         </w:rPr>
         <w:t xml:space="preserve">- </w:t>
       </w:r>
-      <w:proofErr w:type="spellStart"/>
       <w:r>
         <w:rPr>
           <w:rFonts w:ascii="Courier New" w:eastAsia="Adobe Gothic Std B" w:hAnsi="Courier New" w:cs="Courier New"/>
@@ -12290,7 +12185,6 @@
         </w:rPr>
         <w:t>seedu.doerList.storage.StorageManagerTest</w:t>
       </w:r>
-      <w:proofErr w:type="spellEnd"/>
     </w:p>
     <w:p>
       <w:pPr>
@@ -12377,7 +12271,6 @@
         </w:rPr>
         <w:t xml:space="preserve">- </w:t>
       </w:r>
-      <w:proofErr w:type="spellStart"/>
       <w:r>
         <w:rPr>
           <w:rFonts w:ascii="Courier New" w:eastAsia="Adobe Gothic Std B" w:hAnsi="Courier New" w:cs="Courier New"/>
@@ -12387,7 +12280,6 @@
         </w:rPr>
         <w:t>seedu.doerList.logic.LogicManagerTest</w:t>
       </w:r>
-      <w:proofErr w:type="spellEnd"/>
     </w:p>
     <w:p>
       <w:pPr>
@@ -12431,7 +12323,6 @@
         <w:t xml:space="preserve">: Thanks to the </w:t>
       </w:r>
       <w:hyperlink r:id="rId21">
-        <w:proofErr w:type="spellStart"/>
         <w:r>
           <w:rPr>
             <w:rFonts w:asciiTheme="minorHAnsi" w:eastAsia="Adobe Gothic Std B" w:hAnsiTheme="minorHAnsi" w:cstheme="minorHAnsi"/>
@@ -12465,7 +12356,6 @@
           </w:rPr>
           <w:t>X</w:t>
         </w:r>
-        <w:proofErr w:type="spellEnd"/>
       </w:hyperlink>
       <w:r>
         <w:rPr>
@@ -12711,7 +12601,6 @@
         </w:rPr>
         <w:t xml:space="preserve"> to learn how to use </w:t>
       </w:r>
-      <w:proofErr w:type="spellStart"/>
       <w:r>
         <w:rPr>
           <w:rFonts w:asciiTheme="minorHAnsi" w:eastAsia="Adobe Gothic Std B" w:hAnsiTheme="minorHAnsi" w:cstheme="minorHAnsi"/>
@@ -12723,7 +12612,6 @@
         </w:rPr>
         <w:t>Gradle</w:t>
       </w:r>
-      <w:proofErr w:type="spellEnd"/>
       <w:r>
         <w:rPr>
           <w:rFonts w:asciiTheme="minorHAnsi" w:eastAsia="Adobe Gothic Std B" w:hAnsiTheme="minorHAnsi" w:cstheme="minorHAnsi"/>
@@ -12983,7 +12871,6 @@
         </w:rPr>
         <w:t xml:space="preserve"> file using </w:t>
       </w:r>
-      <w:proofErr w:type="spellStart"/>
       <w:r>
         <w:rPr>
           <w:rFonts w:asciiTheme="minorHAnsi" w:eastAsia="Adobe Gothic Std B" w:hAnsiTheme="minorHAnsi" w:cstheme="minorHAnsi"/>
@@ -12995,7 +12882,6 @@
         </w:rPr>
         <w:t>Gradle</w:t>
       </w:r>
-      <w:proofErr w:type="spellEnd"/>
       <w:r>
         <w:rPr>
           <w:rFonts w:asciiTheme="minorHAnsi" w:eastAsia="Adobe Gothic Std B" w:hAnsiTheme="minorHAnsi" w:cstheme="minorHAnsi"/>
@@ -13217,27 +13103,7 @@
           <w:sz w:val="24"/>
           <w:szCs w:val="24"/>
         </w:rPr>
-        <w:t>A project often depends on third-party libraries. For example, Do-</w:t>
-      </w:r>
-      <w:proofErr w:type="spellStart"/>
-      <w:r>
-        <w:rPr>
-          <w:rFonts w:asciiTheme="minorHAnsi" w:eastAsia="Adobe Gothic Std B" w:hAnsiTheme="minorHAnsi" w:cstheme="minorHAnsi"/>
-          <w:color w:val="000000" w:themeColor="text1"/>
-          <w:sz w:val="24"/>
-          <w:szCs w:val="24"/>
-        </w:rPr>
-        <w:t>er</w:t>
-      </w:r>
-      <w:proofErr w:type="spellEnd"/>
-      <w:r>
-        <w:rPr>
-          <w:rFonts w:asciiTheme="minorHAnsi" w:eastAsia="Adobe Gothic Std B" w:hAnsiTheme="minorHAnsi" w:cstheme="minorHAnsi"/>
-          <w:color w:val="000000" w:themeColor="text1"/>
-          <w:sz w:val="24"/>
-          <w:szCs w:val="24"/>
-        </w:rPr>
-        <w:t xml:space="preserve"> List depends on the </w:t>
+        <w:t xml:space="preserve">A project often depends on third-party libraries. For example, Do-er List depends on the </w:t>
       </w:r>
       <w:r>
         <w:rPr>
@@ -13277,7 +13143,6 @@
         </w:rPr>
         <w:t xml:space="preserve"> parsing. Managing these dependencies can be automated using </w:t>
       </w:r>
-      <w:proofErr w:type="spellStart"/>
       <w:r>
         <w:rPr>
           <w:rFonts w:asciiTheme="minorHAnsi" w:eastAsia="Adobe Gothic Std B" w:hAnsiTheme="minorHAnsi" w:cstheme="minorHAnsi"/>
@@ -13289,7 +13154,6 @@
         </w:rPr>
         <w:t>Gradle</w:t>
       </w:r>
-      <w:proofErr w:type="spellEnd"/>
       <w:r>
         <w:rPr>
           <w:rFonts w:asciiTheme="minorHAnsi" w:eastAsia="Adobe Gothic Std B" w:hAnsiTheme="minorHAnsi" w:cstheme="minorHAnsi"/>
@@ -13299,7 +13163,6 @@
         </w:rPr>
         <w:t xml:space="preserve">. For example, </w:t>
       </w:r>
-      <w:proofErr w:type="spellStart"/>
       <w:r>
         <w:rPr>
           <w:rFonts w:asciiTheme="minorHAnsi" w:eastAsia="Adobe Gothic Std B" w:hAnsiTheme="minorHAnsi" w:cstheme="minorHAnsi"/>
@@ -13311,7 +13174,6 @@
         </w:rPr>
         <w:t>Gradle</w:t>
       </w:r>
-      <w:proofErr w:type="spellEnd"/>
       <w:r>
         <w:rPr>
           <w:rFonts w:asciiTheme="minorHAnsi" w:eastAsia="Adobe Gothic Std B" w:hAnsiTheme="minorHAnsi" w:cstheme="minorHAnsi"/>
@@ -15625,21 +15487,12 @@
                 <w:color w:val="333333"/>
               </w:rPr>
             </w:pPr>
-            <w:proofErr w:type="gramStart"/>
             <w:r>
               <w:rPr>
                 <w:rFonts w:asciiTheme="minorHAnsi" w:eastAsia="Adobe Gothic Std B" w:hAnsiTheme="minorHAnsi" w:cstheme="minorHAnsi"/>
                 <w:color w:val="333333"/>
               </w:rPr>
-              <w:t>view</w:t>
-            </w:r>
-            <w:proofErr w:type="gramEnd"/>
-            <w:r>
-              <w:rPr>
-                <w:rFonts w:asciiTheme="minorHAnsi" w:eastAsia="Adobe Gothic Std B" w:hAnsiTheme="minorHAnsi" w:cstheme="minorHAnsi"/>
-                <w:color w:val="333333"/>
-              </w:rPr>
-              <w:t xml:space="preserve"> the tasks</w:t>
+              <w:t>view the tasks</w:t>
             </w:r>
             <w:r>
               <w:rPr>
@@ -16328,21 +16181,12 @@
                 <w:color w:val="333333"/>
               </w:rPr>
             </w:pPr>
-            <w:proofErr w:type="gramStart"/>
             <w:r>
               <w:rPr>
                 <w:rFonts w:asciiTheme="minorHAnsi" w:eastAsia="Adobe Gothic Std B" w:hAnsiTheme="minorHAnsi" w:cstheme="minorHAnsi"/>
                 <w:color w:val="333333"/>
               </w:rPr>
-              <w:t>choose</w:t>
-            </w:r>
-            <w:proofErr w:type="gramEnd"/>
-            <w:r>
-              <w:rPr>
-                <w:rFonts w:asciiTheme="minorHAnsi" w:eastAsia="Adobe Gothic Std B" w:hAnsiTheme="minorHAnsi" w:cstheme="minorHAnsi"/>
-                <w:color w:val="333333"/>
-              </w:rPr>
-              <w:t xml:space="preserve"> to only</w:t>
+              <w:t>choose to only</w:t>
             </w:r>
             <w:r>
               <w:rPr>
@@ -16631,7 +16475,6 @@
               </w:rPr>
               <w:t> </w:t>
             </w:r>
-            <w:proofErr w:type="spellStart"/>
             <w:r>
               <w:rPr>
                 <w:rStyle w:val="HTMLCode"/>
@@ -16642,7 +16485,6 @@
               </w:rPr>
               <w:t>ical</w:t>
             </w:r>
-            <w:proofErr w:type="spellEnd"/>
             <w:r>
               <w:rPr>
                 <w:rStyle w:val="apple-converted-space"/>
@@ -17016,21 +16858,12 @@
                 <w:color w:val="333333"/>
               </w:rPr>
             </w:pPr>
-            <w:proofErr w:type="gramStart"/>
             <w:r>
               <w:rPr>
                 <w:rFonts w:asciiTheme="minorHAnsi" w:eastAsia="Adobe Gothic Std B" w:hAnsiTheme="minorHAnsi" w:cstheme="minorHAnsi"/>
                 <w:color w:val="333333"/>
               </w:rPr>
-              <w:t>have</w:t>
-            </w:r>
-            <w:proofErr w:type="gramEnd"/>
-            <w:r>
-              <w:rPr>
-                <w:rFonts w:asciiTheme="minorHAnsi" w:eastAsia="Adobe Gothic Std B" w:hAnsiTheme="minorHAnsi" w:cstheme="minorHAnsi"/>
-                <w:color w:val="333333"/>
-              </w:rPr>
-              <w:t xml:space="preserve"> a </w:t>
+              <w:t xml:space="preserve">have a </w:t>
             </w:r>
             <w:r>
               <w:rPr>
@@ -17189,20 +17022,8 @@
           <w:sz w:val="22"/>
           <w:szCs w:val="22"/>
         </w:rPr>
-        <w:t>Do-</w:t>
-      </w:r>
-      <w:proofErr w:type="spellStart"/>
-      <w:r>
-        <w:rPr>
-          <w:rStyle w:val="HTMLCode"/>
-          <w:rFonts w:eastAsia="Adobe Gothic Std B"/>
-          <w:color w:val="333333"/>
-          <w:sz w:val="22"/>
-          <w:szCs w:val="22"/>
-        </w:rPr>
-        <w:t>er</w:t>
-      </w:r>
-      <w:proofErr w:type="spellEnd"/>
+        <w:t>Do-er</w:t>
+      </w:r>
       <w:r>
         <w:rPr>
           <w:rStyle w:val="HTMLCode"/>
@@ -20257,23 +20078,7 @@
           <w:rFonts w:asciiTheme="minorHAnsi" w:eastAsia="Adobe Gothic Std B" w:hAnsiTheme="minorHAnsi" w:cstheme="minorHAnsi"/>
           <w:color w:val="333333"/>
         </w:rPr>
-        <w:t xml:space="preserve">2a. </w:t>
-      </w:r>
-      <w:proofErr w:type="gramStart"/>
-      <w:r>
-        <w:rPr>
-          <w:rFonts w:asciiTheme="minorHAnsi" w:eastAsia="Adobe Gothic Std B" w:hAnsiTheme="minorHAnsi" w:cstheme="minorHAnsi"/>
-          <w:color w:val="333333"/>
-        </w:rPr>
-        <w:t>The</w:t>
-      </w:r>
-      <w:proofErr w:type="gramEnd"/>
-      <w:r>
-        <w:rPr>
-          <w:rFonts w:asciiTheme="minorHAnsi" w:eastAsia="Adobe Gothic Std B" w:hAnsiTheme="minorHAnsi" w:cstheme="minorHAnsi"/>
-          <w:color w:val="333333"/>
-        </w:rPr>
-        <w:t xml:space="preserve"> category does not exist in the system</w:t>
+        <w:t>2a. The category does not exist in the system</w:t>
       </w:r>
       <w:r>
         <w:rPr>
@@ -20588,23 +20393,7 @@
           <w:rFonts w:asciiTheme="minorHAnsi" w:eastAsia="Adobe Gothic Std B" w:hAnsiTheme="minorHAnsi" w:cstheme="minorHAnsi"/>
           <w:color w:val="333333"/>
         </w:rPr>
-        <w:t xml:space="preserve">2a. </w:t>
-      </w:r>
-      <w:proofErr w:type="gramStart"/>
-      <w:r>
-        <w:rPr>
-          <w:rFonts w:asciiTheme="minorHAnsi" w:eastAsia="Adobe Gothic Std B" w:hAnsiTheme="minorHAnsi" w:cstheme="minorHAnsi"/>
-          <w:color w:val="333333"/>
-        </w:rPr>
-        <w:t>The</w:t>
-      </w:r>
-      <w:proofErr w:type="gramEnd"/>
-      <w:r>
-        <w:rPr>
-          <w:rFonts w:asciiTheme="minorHAnsi" w:eastAsia="Adobe Gothic Std B" w:hAnsiTheme="minorHAnsi" w:cstheme="minorHAnsi"/>
-          <w:color w:val="333333"/>
-        </w:rPr>
-        <w:t xml:space="preserve"> last operation which involve</w:t>
+        <w:t>2a. The last operation which involve</w:t>
       </w:r>
       <w:r>
         <w:rPr>
@@ -21538,23 +21327,7 @@
           <w:rFonts w:asciiTheme="minorHAnsi" w:eastAsia="Adobe Gothic Std B" w:hAnsiTheme="minorHAnsi" w:cstheme="minorHAnsi"/>
           <w:color w:val="333333"/>
         </w:rPr>
-        <w:t xml:space="preserve">2a. </w:t>
-      </w:r>
-      <w:proofErr w:type="gramStart"/>
-      <w:r>
-        <w:rPr>
-          <w:rFonts w:asciiTheme="minorHAnsi" w:eastAsia="Adobe Gothic Std B" w:hAnsiTheme="minorHAnsi" w:cstheme="minorHAnsi"/>
-          <w:color w:val="333333"/>
-        </w:rPr>
-        <w:t>There</w:t>
-      </w:r>
-      <w:proofErr w:type="gramEnd"/>
-      <w:r>
-        <w:rPr>
-          <w:rFonts w:asciiTheme="minorHAnsi" w:eastAsia="Adobe Gothic Std B" w:hAnsiTheme="minorHAnsi" w:cstheme="minorHAnsi"/>
-          <w:color w:val="333333"/>
-        </w:rPr>
-        <w:t xml:space="preserve"> is no recent</w:t>
+        <w:t>2a. There is no recent</w:t>
       </w:r>
       <w:r>
         <w:rPr>
@@ -23765,21 +23538,7 @@
           <w:rFonts w:asciiTheme="minorHAnsi" w:hAnsiTheme="minorHAnsi" w:cstheme="minorHAnsi"/>
         </w:rPr>
         <w:lastRenderedPageBreak/>
-        <w:t xml:space="preserve">Appendix </w:t>
-      </w:r>
-      <w:proofErr w:type="gramStart"/>
-      <w:r>
-        <w:rPr>
-          <w:rFonts w:asciiTheme="minorHAnsi" w:hAnsiTheme="minorHAnsi" w:cstheme="minorHAnsi"/>
-        </w:rPr>
-        <w:t>D :</w:t>
-      </w:r>
-      <w:proofErr w:type="gramEnd"/>
-      <w:r>
-        <w:rPr>
-          <w:rFonts w:asciiTheme="minorHAnsi" w:hAnsiTheme="minorHAnsi" w:cstheme="minorHAnsi"/>
-        </w:rPr>
-        <w:t xml:space="preserve"> Glossary</w:t>
+        <w:t>Appendix D : Glossary</w:t>
       </w:r>
       <w:bookmarkEnd w:id="47"/>
     </w:p>
@@ -23818,23 +23577,7 @@
           <w:rFonts w:asciiTheme="minorHAnsi" w:eastAsia="Adobe Gothic Std B" w:hAnsiTheme="minorHAnsi" w:cstheme="minorHAnsi"/>
           <w:color w:val="777777"/>
         </w:rPr>
-        <w:t xml:space="preserve">Windows, Linux, </w:t>
-      </w:r>
-      <w:proofErr w:type="gramStart"/>
-      <w:r>
-        <w:rPr>
-          <w:rFonts w:asciiTheme="minorHAnsi" w:eastAsia="Adobe Gothic Std B" w:hAnsiTheme="minorHAnsi" w:cstheme="minorHAnsi"/>
-          <w:color w:val="777777"/>
-        </w:rPr>
-        <w:t>Unix</w:t>
-      </w:r>
-      <w:proofErr w:type="gramEnd"/>
-      <w:r>
-        <w:rPr>
-          <w:rFonts w:asciiTheme="minorHAnsi" w:eastAsia="Adobe Gothic Std B" w:hAnsiTheme="minorHAnsi" w:cstheme="minorHAnsi"/>
-          <w:color w:val="777777"/>
-        </w:rPr>
-        <w:t xml:space="preserve"> and</w:t>
+        <w:t>Windows, Linux, Unix and</w:t>
       </w:r>
       <w:r>
         <w:rPr>
@@ -24049,21 +23792,7 @@
           <w:rFonts w:asciiTheme="minorHAnsi" w:hAnsiTheme="minorHAnsi" w:cstheme="minorHAnsi"/>
         </w:rPr>
         <w:lastRenderedPageBreak/>
-        <w:t xml:space="preserve">Appendix </w:t>
-      </w:r>
-      <w:proofErr w:type="gramStart"/>
-      <w:r>
-        <w:rPr>
-          <w:rFonts w:asciiTheme="minorHAnsi" w:hAnsiTheme="minorHAnsi" w:cstheme="minorHAnsi"/>
-        </w:rPr>
-        <w:t>E :</w:t>
-      </w:r>
-      <w:proofErr w:type="gramEnd"/>
-      <w:r>
-        <w:rPr>
-          <w:rFonts w:asciiTheme="minorHAnsi" w:hAnsiTheme="minorHAnsi" w:cstheme="minorHAnsi"/>
-        </w:rPr>
-        <w:t xml:space="preserve"> Product Survey</w:t>
+        <w:t>Appendix E : Product Survey</w:t>
       </w:r>
       <w:bookmarkEnd w:id="48"/>
     </w:p>
@@ -24091,35 +23820,17 @@
         </w:rPr>
         <w:t> </w:t>
       </w:r>
-      <w:proofErr w:type="spellStart"/>
-      <w:r>
-        <w:fldChar w:fldCharType="begin"/>
-      </w:r>
-      <w:r>
-        <w:instrText xml:space="preserve"> HYPERLINK "https://ticktick.com/" </w:instrText>
-      </w:r>
-      <w:r>
-        <w:fldChar w:fldCharType="separate"/>
-      </w:r>
-      <w:r>
-        <w:rPr>
-          <w:rStyle w:val="Hyperlink"/>
-          <w:rFonts w:asciiTheme="minorHAnsi" w:hAnsiTheme="minorHAnsi" w:cstheme="minorHAnsi"/>
-          <w:b w:val="0"/>
-          <w:color w:val="2E74B5" w:themeColor="accent1" w:themeShade="BF"/>
-        </w:rPr>
-        <w:t>TickTick</w:t>
-      </w:r>
-      <w:proofErr w:type="spellEnd"/>
-      <w:r>
-        <w:rPr>
-          <w:rStyle w:val="Hyperlink"/>
-          <w:rFonts w:asciiTheme="minorHAnsi" w:hAnsiTheme="minorHAnsi" w:cstheme="minorHAnsi"/>
-          <w:b w:val="0"/>
-          <w:color w:val="2E74B5" w:themeColor="accent1" w:themeShade="BF"/>
-        </w:rPr>
-        <w:fldChar w:fldCharType="end"/>
-      </w:r>
+      <w:hyperlink r:id="rId25" w:history="1">
+        <w:r>
+          <w:rPr>
+            <w:rStyle w:val="Hyperlink"/>
+            <w:rFonts w:asciiTheme="minorHAnsi" w:hAnsiTheme="minorHAnsi" w:cstheme="minorHAnsi"/>
+            <w:b w:val="0"/>
+            <w:color w:val="2E74B5" w:themeColor="accent1" w:themeShade="BF"/>
+          </w:rPr>
+          <w:t>TickTick</w:t>
+        </w:r>
+      </w:hyperlink>
       <w:r>
         <w:rPr>
           <w:rFonts w:asciiTheme="minorHAnsi" w:hAnsiTheme="minorHAnsi" w:cstheme="minorHAnsi"/>
@@ -24496,35 +24207,17 @@
         </w:rPr>
         <w:t> </w:t>
       </w:r>
-      <w:proofErr w:type="spellStart"/>
-      <w:r>
-        <w:fldChar w:fldCharType="begin"/>
-      </w:r>
-      <w:r>
-        <w:instrText xml:space="preserve"> HYPERLINK "https://www.wunderlist.com/zh/" </w:instrText>
-      </w:r>
-      <w:r>
-        <w:fldChar w:fldCharType="separate"/>
-      </w:r>
-      <w:r>
-        <w:rPr>
-          <w:rStyle w:val="Hyperlink"/>
-          <w:rFonts w:asciiTheme="minorHAnsi" w:hAnsiTheme="minorHAnsi" w:cstheme="minorHAnsi"/>
-          <w:b w:val="0"/>
-          <w:color w:val="2E74B5" w:themeColor="accent1" w:themeShade="BF"/>
-        </w:rPr>
-        <w:t>WunderList</w:t>
-      </w:r>
-      <w:proofErr w:type="spellEnd"/>
-      <w:r>
-        <w:rPr>
-          <w:rStyle w:val="Hyperlink"/>
-          <w:rFonts w:asciiTheme="minorHAnsi" w:hAnsiTheme="minorHAnsi" w:cstheme="minorHAnsi"/>
-          <w:b w:val="0"/>
-          <w:color w:val="2E74B5" w:themeColor="accent1" w:themeShade="BF"/>
-        </w:rPr>
-        <w:fldChar w:fldCharType="end"/>
-      </w:r>
+      <w:hyperlink r:id="rId26" w:history="1">
+        <w:r>
+          <w:rPr>
+            <w:rStyle w:val="Hyperlink"/>
+            <w:rFonts w:asciiTheme="minorHAnsi" w:hAnsiTheme="minorHAnsi" w:cstheme="minorHAnsi"/>
+            <w:b w:val="0"/>
+            <w:color w:val="2E74B5" w:themeColor="accent1" w:themeShade="BF"/>
+          </w:rPr>
+          <w:t>WunderList</w:t>
+        </w:r>
+      </w:hyperlink>
       <w:r>
         <w:rPr>
           <w:rFonts w:asciiTheme="minorHAnsi" w:hAnsiTheme="minorHAnsi" w:cstheme="minorHAnsi"/>
@@ -24817,7 +24510,7 @@
         </w:rPr>
         <w:t> </w:t>
       </w:r>
-      <w:hyperlink r:id="rId25" w:history="1">
+      <w:hyperlink r:id="rId27" w:history="1">
         <w:r>
           <w:rPr>
             <w:rStyle w:val="Hyperlink"/>
@@ -25201,7 +24894,7 @@
         </w:rPr>
         <w:t> </w:t>
       </w:r>
-      <w:hyperlink r:id="rId26" w:history="1">
+      <w:hyperlink r:id="rId28" w:history="1">
         <w:r>
           <w:rPr>
             <w:rStyle w:val="Hyperlink"/>
@@ -25558,7 +25251,7 @@
       </w:pPr>
     </w:p>
     <w:sectPr>
-      <w:footerReference w:type="default" r:id="rId27"/>
+      <w:footerReference w:type="default" r:id="rId29"/>
       <w:pgSz w:w="12240" w:h="15840"/>
       <w:pgMar w:top="1440" w:right="1440" w:bottom="1440" w:left="1440" w:header="720" w:footer="720" w:gutter="0"/>
       <w:pgNumType w:start="0"/>
@@ -25655,7 +25348,7 @@
             <w:sz w:val="20"/>
             <w:szCs w:val="20"/>
           </w:rPr>
-          <w:t>9</w:t>
+          <w:t>20</w:t>
         </w:r>
         <w:r>
           <w:rPr>
@@ -31715,7 +31408,7 @@
 </file>
 
 <file path=customXml/itemProps2.xml><?xml version="1.0" encoding="utf-8"?>
-<ds:datastoreItem xmlns:ds="http://schemas.openxmlformats.org/officeDocument/2006/customXml" ds:itemID="{D3C32A5F-2C6A-44D6-A8CE-82CB0A085410}">
+<ds:datastoreItem xmlns:ds="http://schemas.openxmlformats.org/officeDocument/2006/customXml" ds:itemID="{81A40E92-07C8-4FDA-B99A-8BA242D6F7C3}">
   <ds:schemaRefs>
     <ds:schemaRef ds:uri="http://schemas.openxmlformats.org/officeDocument/2006/bibliography"/>
   </ds:schemaRefs>

</xml_diff>

<commit_message>
Both guides .docx + .pdf + merged.pdf
</commit_message>
<xml_diff>
--- a/docs/doc_pdf_version/developerguide.docx
+++ b/docs/doc_pdf_version/developerguide.docx
@@ -8605,8 +8605,6 @@
         </w:rPr>
         <w:t xml:space="preserve"> diagram</w:t>
       </w:r>
-      <w:bookmarkStart w:id="13" w:name="_GoBack"/>
-      <w:bookmarkEnd w:id="13"/>
     </w:p>
     <w:p>
       <w:pPr>
@@ -8910,9 +8908,9 @@
           <w:color w:val="0070C0"/>
         </w:rPr>
       </w:pPr>
-      <w:bookmarkStart w:id="14" w:name="_xc642ml815yo" w:colFirst="0" w:colLast="0"/>
-      <w:bookmarkStart w:id="15" w:name="_Toc466296367"/>
-      <w:bookmarkEnd w:id="14"/>
+      <w:bookmarkStart w:id="13" w:name="_xc642ml815yo" w:colFirst="0" w:colLast="0"/>
+      <w:bookmarkStart w:id="14" w:name="_Toc466296367"/>
+      <w:bookmarkEnd w:id="13"/>
       <w:r>
         <w:rPr>
           <w:rFonts w:asciiTheme="minorHAnsi" w:hAnsiTheme="minorHAnsi" w:cstheme="minorHAnsi"/>
@@ -8921,7 +8919,7 @@
         <w:lastRenderedPageBreak/>
         <w:t>3. Logic component</w:t>
       </w:r>
-      <w:bookmarkEnd w:id="15"/>
+      <w:bookmarkEnd w:id="14"/>
     </w:p>
     <w:p>
       <w:pPr>
@@ -9705,8 +9703,8 @@
       </w:r>
     </w:p>
     <w:p>
-      <w:bookmarkStart w:id="16" w:name="_z1nb4566snee" w:colFirst="0" w:colLast="0"/>
-      <w:bookmarkEnd w:id="16"/>
+      <w:bookmarkStart w:id="15" w:name="_z1nb4566snee" w:colFirst="0" w:colLast="0"/>
+      <w:bookmarkEnd w:id="15"/>
     </w:p>
     <w:p>
       <w:pPr>
@@ -9797,7 +9795,7 @@
           <w:color w:val="7030A0"/>
         </w:rPr>
       </w:pPr>
-      <w:bookmarkStart w:id="17" w:name="_Toc466296368"/>
+      <w:bookmarkStart w:id="16" w:name="_Toc466296368"/>
       <w:r>
         <w:rPr>
           <w:rFonts w:asciiTheme="minorHAnsi" w:hAnsiTheme="minorHAnsi" w:cstheme="minorHAnsi"/>
@@ -9806,7 +9804,7 @@
         <w:lastRenderedPageBreak/>
         <w:t>4. Model component</w:t>
       </w:r>
-      <w:bookmarkEnd w:id="17"/>
+      <w:bookmarkEnd w:id="16"/>
     </w:p>
     <w:p>
       <w:pPr>
@@ -10322,8 +10320,8 @@
         </w:rPr>
         <w:t xml:space="preserve"> does not depend on any of the other three components.</w:t>
       </w:r>
-      <w:bookmarkStart w:id="18" w:name="_omhaj6r7lu7a" w:colFirst="0" w:colLast="0"/>
-      <w:bookmarkEnd w:id="18"/>
+      <w:bookmarkStart w:id="17" w:name="_omhaj6r7lu7a" w:colFirst="0" w:colLast="0"/>
+      <w:bookmarkEnd w:id="17"/>
     </w:p>
     <w:p>
       <w:pPr>
@@ -10360,7 +10358,7 @@
           <w:color w:val="C45911" w:themeColor="accent2" w:themeShade="BF"/>
         </w:rPr>
       </w:pPr>
-      <w:bookmarkStart w:id="19" w:name="_Toc466296369"/>
+      <w:bookmarkStart w:id="18" w:name="_Toc466296369"/>
       <w:r>
         <w:rPr>
           <w:rFonts w:asciiTheme="minorHAnsi" w:hAnsiTheme="minorHAnsi" w:cstheme="minorHAnsi"/>
@@ -10369,7 +10367,7 @@
         <w:lastRenderedPageBreak/>
         <w:t>5. Storage component</w:t>
       </w:r>
-      <w:bookmarkEnd w:id="19"/>
+      <w:bookmarkEnd w:id="18"/>
     </w:p>
     <w:p>
       <w:pPr>
@@ -10650,8 +10648,8 @@
           <w:b w:val="0"/>
         </w:rPr>
       </w:pPr>
-      <w:bookmarkStart w:id="20" w:name="_d8mg6fikxatm" w:colFirst="0" w:colLast="0"/>
-      <w:bookmarkEnd w:id="20"/>
+      <w:bookmarkStart w:id="19" w:name="_d8mg6fikxatm" w:colFirst="0" w:colLast="0"/>
+      <w:bookmarkEnd w:id="19"/>
     </w:p>
     <w:p>
       <w:pPr>
@@ -10678,14 +10676,14 @@
           <w:rFonts w:asciiTheme="minorHAnsi" w:hAnsiTheme="minorHAnsi" w:cstheme="minorHAnsi"/>
         </w:rPr>
       </w:pPr>
-      <w:bookmarkStart w:id="21" w:name="_Toc466296370"/>
+      <w:bookmarkStart w:id="20" w:name="_Toc466296370"/>
       <w:r>
         <w:rPr>
           <w:rFonts w:asciiTheme="minorHAnsi" w:hAnsiTheme="minorHAnsi" w:cstheme="minorHAnsi"/>
         </w:rPr>
         <w:t>6. Common classes</w:t>
       </w:r>
-      <w:bookmarkEnd w:id="21"/>
+      <w:bookmarkEnd w:id="20"/>
     </w:p>
     <w:p>
       <w:pPr>
@@ -10768,8 +10766,8 @@
           <w:rFonts w:asciiTheme="minorHAnsi" w:hAnsiTheme="minorHAnsi" w:cstheme="minorHAnsi"/>
         </w:rPr>
       </w:pPr>
-      <w:bookmarkStart w:id="22" w:name="_83zkcnrrblgg" w:colFirst="0" w:colLast="0"/>
-      <w:bookmarkEnd w:id="22"/>
+      <w:bookmarkStart w:id="21" w:name="_83zkcnrrblgg" w:colFirst="0" w:colLast="0"/>
+      <w:bookmarkEnd w:id="21"/>
       <w:r>
         <w:rPr>
           <w:rFonts w:asciiTheme="minorHAnsi" w:hAnsiTheme="minorHAnsi" w:cstheme="minorHAnsi"/>
@@ -10777,14 +10775,14 @@
         <w:lastRenderedPageBreak/>
         <w:t xml:space="preserve"> </w:t>
       </w:r>
-      <w:bookmarkStart w:id="23" w:name="_Toc466296371"/>
+      <w:bookmarkStart w:id="22" w:name="_Toc466296371"/>
       <w:r>
         <w:rPr>
           <w:rFonts w:asciiTheme="minorHAnsi" w:hAnsiTheme="minorHAnsi" w:cstheme="minorHAnsi"/>
         </w:rPr>
         <w:t>Implementation</w:t>
       </w:r>
-      <w:bookmarkEnd w:id="23"/>
+      <w:bookmarkEnd w:id="22"/>
     </w:p>
     <w:p>
       <w:pPr>
@@ -10794,9 +10792,9 @@
           <w:b w:val="0"/>
         </w:rPr>
       </w:pPr>
-      <w:bookmarkStart w:id="24" w:name="_b9ycdb3y63xe" w:colFirst="0" w:colLast="0"/>
-      <w:bookmarkStart w:id="25" w:name="_Toc466296372"/>
-      <w:bookmarkEnd w:id="24"/>
+      <w:bookmarkStart w:id="23" w:name="_b9ycdb3y63xe" w:colFirst="0" w:colLast="0"/>
+      <w:bookmarkStart w:id="24" w:name="_Toc466296372"/>
+      <w:bookmarkEnd w:id="23"/>
       <w:r>
         <w:rPr>
           <w:rFonts w:asciiTheme="minorHAnsi" w:hAnsiTheme="minorHAnsi" w:cstheme="minorHAnsi"/>
@@ -10804,7 +10802,7 @@
         </w:rPr>
         <w:t>1. Logging</w:t>
       </w:r>
-      <w:bookmarkEnd w:id="25"/>
+      <w:bookmarkEnd w:id="24"/>
     </w:p>
     <w:p>
       <w:pPr>
@@ -11297,9 +11295,9 @@
           <w:b w:val="0"/>
         </w:rPr>
       </w:pPr>
-      <w:bookmarkStart w:id="26" w:name="_9ox3smbg5udp" w:colFirst="0" w:colLast="0"/>
-      <w:bookmarkStart w:id="27" w:name="_Toc466296373"/>
-      <w:bookmarkEnd w:id="26"/>
+      <w:bookmarkStart w:id="25" w:name="_9ox3smbg5udp" w:colFirst="0" w:colLast="0"/>
+      <w:bookmarkStart w:id="26" w:name="_Toc466296373"/>
+      <w:bookmarkEnd w:id="25"/>
       <w:r>
         <w:rPr>
           <w:rFonts w:asciiTheme="minorHAnsi" w:hAnsiTheme="minorHAnsi" w:cstheme="minorHAnsi"/>
@@ -11307,7 +11305,7 @@
         </w:rPr>
         <w:t>2. Configuration</w:t>
       </w:r>
-      <w:bookmarkEnd w:id="27"/>
+      <w:bookmarkEnd w:id="26"/>
     </w:p>
     <w:p>
       <w:pPr>
@@ -11416,8 +11414,8 @@
           <w:rFonts w:asciiTheme="minorHAnsi" w:hAnsiTheme="minorHAnsi" w:cstheme="minorHAnsi"/>
         </w:rPr>
       </w:pPr>
-      <w:bookmarkStart w:id="28" w:name="_z9qalfui327k" w:colFirst="0" w:colLast="0"/>
-      <w:bookmarkEnd w:id="28"/>
+      <w:bookmarkStart w:id="27" w:name="_z9qalfui327k" w:colFirst="0" w:colLast="0"/>
+      <w:bookmarkEnd w:id="27"/>
       <w:r>
         <w:rPr>
           <w:rFonts w:asciiTheme="minorHAnsi" w:hAnsiTheme="minorHAnsi" w:cstheme="minorHAnsi"/>
@@ -11425,14 +11423,14 @@
         <w:lastRenderedPageBreak/>
         <w:t xml:space="preserve"> </w:t>
       </w:r>
-      <w:bookmarkStart w:id="29" w:name="_Toc466296374"/>
+      <w:bookmarkStart w:id="28" w:name="_Toc466296374"/>
       <w:r>
         <w:rPr>
           <w:rFonts w:asciiTheme="minorHAnsi" w:hAnsiTheme="minorHAnsi" w:cstheme="minorHAnsi"/>
         </w:rPr>
         <w:t>Testing</w:t>
       </w:r>
-      <w:bookmarkEnd w:id="29"/>
+      <w:bookmarkEnd w:id="28"/>
     </w:p>
     <w:p>
       <w:pPr>
@@ -11481,9 +11479,9 @@
           <w:b w:val="0"/>
         </w:rPr>
       </w:pPr>
-      <w:bookmarkStart w:id="30" w:name="_7ktqvnge4vw1" w:colFirst="0" w:colLast="0"/>
-      <w:bookmarkStart w:id="31" w:name="_Toc466296375"/>
-      <w:bookmarkEnd w:id="30"/>
+      <w:bookmarkStart w:id="29" w:name="_7ktqvnge4vw1" w:colFirst="0" w:colLast="0"/>
+      <w:bookmarkStart w:id="30" w:name="_Toc466296375"/>
+      <w:bookmarkEnd w:id="29"/>
       <w:r>
         <w:rPr>
           <w:rFonts w:asciiTheme="minorHAnsi" w:hAnsiTheme="minorHAnsi" w:cstheme="minorHAnsi"/>
@@ -11507,7 +11505,7 @@
         </w:rPr>
         <w:t>pse</w:t>
       </w:r>
-      <w:bookmarkEnd w:id="31"/>
+      <w:bookmarkEnd w:id="30"/>
     </w:p>
     <w:p>
       <w:pPr>
@@ -11792,9 +11790,9 @@
           <w:b w:val="0"/>
         </w:rPr>
       </w:pPr>
-      <w:bookmarkStart w:id="32" w:name="_qqe8mbv5vvft" w:colFirst="0" w:colLast="0"/>
-      <w:bookmarkStart w:id="33" w:name="_Toc466296376"/>
-      <w:bookmarkEnd w:id="32"/>
+      <w:bookmarkStart w:id="31" w:name="_qqe8mbv5vvft" w:colFirst="0" w:colLast="0"/>
+      <w:bookmarkStart w:id="32" w:name="_Toc466296376"/>
+      <w:bookmarkEnd w:id="31"/>
       <w:r>
         <w:rPr>
           <w:rFonts w:asciiTheme="minorHAnsi" w:hAnsiTheme="minorHAnsi" w:cstheme="minorHAnsi"/>
@@ -11810,7 +11808,7 @@
         </w:rPr>
         <w:t>Gradle</w:t>
       </w:r>
-      <w:bookmarkEnd w:id="33"/>
+      <w:bookmarkEnd w:id="32"/>
     </w:p>
     <w:p>
       <w:pPr>
@@ -12511,8 +12509,8 @@
           <w:szCs w:val="40"/>
         </w:rPr>
       </w:pPr>
-      <w:bookmarkStart w:id="34" w:name="_6wvylx8i2h2p" w:colFirst="0" w:colLast="0"/>
-      <w:bookmarkEnd w:id="34"/>
+      <w:bookmarkStart w:id="33" w:name="_6wvylx8i2h2p" w:colFirst="0" w:colLast="0"/>
+      <w:bookmarkEnd w:id="33"/>
       <w:r>
         <w:rPr>
           <w:rFonts w:asciiTheme="minorHAnsi" w:hAnsiTheme="minorHAnsi" w:cstheme="minorHAnsi"/>
@@ -12527,7 +12525,7 @@
           <w:rFonts w:asciiTheme="minorHAnsi" w:hAnsiTheme="minorHAnsi" w:cstheme="minorHAnsi"/>
         </w:rPr>
       </w:pPr>
-      <w:bookmarkStart w:id="35" w:name="_Toc466296377"/>
+      <w:bookmarkStart w:id="34" w:name="_Toc466296377"/>
       <w:r>
         <w:rPr>
           <w:rFonts w:asciiTheme="minorHAnsi" w:hAnsiTheme="minorHAnsi" w:cstheme="minorHAnsi"/>
@@ -12535,7 +12533,7 @@
         <w:lastRenderedPageBreak/>
         <w:t>Dev Ops</w:t>
       </w:r>
-      <w:bookmarkEnd w:id="35"/>
+      <w:bookmarkEnd w:id="34"/>
       <w:r>
         <w:rPr>
           <w:rFonts w:asciiTheme="minorHAnsi" w:hAnsiTheme="minorHAnsi" w:cstheme="minorHAnsi"/>
@@ -12551,9 +12549,9 @@
           <w:b w:val="0"/>
         </w:rPr>
       </w:pPr>
-      <w:bookmarkStart w:id="36" w:name="_wo6a2p5rb96d" w:colFirst="0" w:colLast="0"/>
-      <w:bookmarkStart w:id="37" w:name="_Toc466296378"/>
-      <w:bookmarkEnd w:id="36"/>
+      <w:bookmarkStart w:id="35" w:name="_wo6a2p5rb96d" w:colFirst="0" w:colLast="0"/>
+      <w:bookmarkStart w:id="36" w:name="_Toc466296378"/>
+      <w:bookmarkEnd w:id="35"/>
       <w:r>
         <w:rPr>
           <w:rFonts w:asciiTheme="minorHAnsi" w:hAnsiTheme="minorHAnsi" w:cstheme="minorHAnsi"/>
@@ -12561,7 +12559,7 @@
         </w:rPr>
         <w:t>1. Build Automation</w:t>
       </w:r>
-      <w:bookmarkEnd w:id="37"/>
+      <w:bookmarkEnd w:id="36"/>
     </w:p>
     <w:p>
       <w:pPr>
@@ -12630,9 +12628,9 @@
           <w:b w:val="0"/>
         </w:rPr>
       </w:pPr>
-      <w:bookmarkStart w:id="38" w:name="_7dou8h929voz" w:colFirst="0" w:colLast="0"/>
-      <w:bookmarkStart w:id="39" w:name="_Toc466296379"/>
-      <w:bookmarkEnd w:id="38"/>
+      <w:bookmarkStart w:id="37" w:name="_7dou8h929voz" w:colFirst="0" w:colLast="0"/>
+      <w:bookmarkStart w:id="38" w:name="_Toc466296379"/>
+      <w:bookmarkEnd w:id="37"/>
       <w:r>
         <w:rPr>
           <w:rFonts w:asciiTheme="minorHAnsi" w:hAnsiTheme="minorHAnsi" w:cstheme="minorHAnsi"/>
@@ -12640,7 +12638,7 @@
         </w:rPr>
         <w:t>2. Continuous Integration</w:t>
       </w:r>
-      <w:bookmarkEnd w:id="39"/>
+      <w:bookmarkEnd w:id="38"/>
     </w:p>
     <w:p>
       <w:pPr>
@@ -12785,9 +12783,9 @@
           <w:b w:val="0"/>
         </w:rPr>
       </w:pPr>
-      <w:bookmarkStart w:id="40" w:name="_fzaddurlx2d7" w:colFirst="0" w:colLast="0"/>
-      <w:bookmarkStart w:id="41" w:name="_Toc466296380"/>
-      <w:bookmarkEnd w:id="40"/>
+      <w:bookmarkStart w:id="39" w:name="_fzaddurlx2d7" w:colFirst="0" w:colLast="0"/>
+      <w:bookmarkStart w:id="40" w:name="_Toc466296380"/>
+      <w:bookmarkEnd w:id="39"/>
       <w:r>
         <w:rPr>
           <w:rFonts w:asciiTheme="minorHAnsi" w:hAnsiTheme="minorHAnsi" w:cstheme="minorHAnsi"/>
@@ -12795,7 +12793,7 @@
         </w:rPr>
         <w:t>3. Making a Release</w:t>
       </w:r>
-      <w:bookmarkEnd w:id="41"/>
+      <w:bookmarkEnd w:id="40"/>
     </w:p>
     <w:p>
       <w:pPr>
@@ -13073,9 +13071,9 @@
           <w:b w:val="0"/>
         </w:rPr>
       </w:pPr>
-      <w:bookmarkStart w:id="42" w:name="_2q30hzr3vn51" w:colFirst="0" w:colLast="0"/>
-      <w:bookmarkStart w:id="43" w:name="_Toc466296381"/>
-      <w:bookmarkEnd w:id="42"/>
+      <w:bookmarkStart w:id="41" w:name="_2q30hzr3vn51" w:colFirst="0" w:colLast="0"/>
+      <w:bookmarkStart w:id="42" w:name="_Toc466296381"/>
+      <w:bookmarkEnd w:id="41"/>
       <w:r>
         <w:rPr>
           <w:rFonts w:asciiTheme="minorHAnsi" w:hAnsiTheme="minorHAnsi" w:cstheme="minorHAnsi"/>
@@ -13083,7 +13081,7 @@
         </w:rPr>
         <w:t>4. Managing Dependencies</w:t>
       </w:r>
-      <w:bookmarkEnd w:id="43"/>
+      <w:bookmarkEnd w:id="42"/>
     </w:p>
     <w:p>
       <w:pPr>
@@ -13234,7 +13232,7 @@
         </w:rPr>
         <w:br w:type="page"/>
       </w:r>
-      <w:bookmarkStart w:id="44" w:name="_Toc466296382"/>
+      <w:bookmarkStart w:id="43" w:name="_Toc466296382"/>
       <w:r>
         <w:rPr>
           <w:rFonts w:asciiTheme="minorHAnsi" w:hAnsiTheme="minorHAnsi" w:cstheme="minorHAnsi"/>
@@ -13248,7 +13246,7 @@
         </w:rPr>
         <w:t>: User Stories</w:t>
       </w:r>
-      <w:bookmarkEnd w:id="44"/>
+      <w:bookmarkEnd w:id="43"/>
     </w:p>
     <w:p>
       <w:pPr>
@@ -16928,7 +16926,7 @@
           <w:rFonts w:asciiTheme="minorHAnsi" w:hAnsiTheme="minorHAnsi" w:cstheme="minorHAnsi"/>
         </w:rPr>
       </w:pPr>
-      <w:bookmarkStart w:id="45" w:name="_Toc466296383"/>
+      <w:bookmarkStart w:id="44" w:name="_Toc466296383"/>
       <w:r>
         <w:rPr>
           <w:rFonts w:asciiTheme="minorHAnsi" w:hAnsiTheme="minorHAnsi" w:cstheme="minorHAnsi"/>
@@ -16942,7 +16940,7 @@
         </w:rPr>
         <w:t>: Use Cases</w:t>
       </w:r>
-      <w:bookmarkEnd w:id="45"/>
+      <w:bookmarkEnd w:id="44"/>
     </w:p>
     <w:p>
       <w:pPr>
@@ -23192,7 +23190,7 @@
           <w:rFonts w:asciiTheme="minorHAnsi" w:hAnsiTheme="minorHAnsi" w:cstheme="minorHAnsi"/>
         </w:rPr>
       </w:pPr>
-      <w:bookmarkStart w:id="46" w:name="_Toc466296384"/>
+      <w:bookmarkStart w:id="45" w:name="_Toc466296384"/>
       <w:r>
         <w:rPr>
           <w:rFonts w:asciiTheme="minorHAnsi" w:hAnsiTheme="minorHAnsi" w:cstheme="minorHAnsi"/>
@@ -23206,7 +23204,7 @@
         </w:rPr>
         <w:t>: Non Functional Requirements</w:t>
       </w:r>
-      <w:bookmarkEnd w:id="46"/>
+      <w:bookmarkEnd w:id="45"/>
     </w:p>
     <w:p>
       <w:pPr>
@@ -23532,7 +23530,7 @@
           <w:rFonts w:asciiTheme="minorHAnsi" w:hAnsiTheme="minorHAnsi" w:cstheme="minorHAnsi"/>
         </w:rPr>
       </w:pPr>
-      <w:bookmarkStart w:id="47" w:name="_Toc466296385"/>
+      <w:bookmarkStart w:id="46" w:name="_Toc466296385"/>
       <w:r>
         <w:rPr>
           <w:rFonts w:asciiTheme="minorHAnsi" w:hAnsiTheme="minorHAnsi" w:cstheme="minorHAnsi"/>
@@ -23540,7 +23538,7 @@
         <w:lastRenderedPageBreak/>
         <w:t>Appendix D : Glossary</w:t>
       </w:r>
-      <w:bookmarkEnd w:id="47"/>
+      <w:bookmarkEnd w:id="46"/>
     </w:p>
     <w:p>
       <w:pPr>
@@ -23723,7 +23721,25 @@
           <w:rFonts w:asciiTheme="minorHAnsi" w:eastAsia="Adobe Gothic Std B" w:hAnsiTheme="minorHAnsi" w:cstheme="minorHAnsi"/>
           <w:color w:val="777777"/>
         </w:rPr>
-        <w:t xml:space="preserve"> or </w:t>
+        <w:t xml:space="preserve"> </w:t>
+      </w:r>
+      <w:r>
+        <w:rPr>
+          <w:rStyle w:val="HTMLCode"/>
+          <w:rFonts w:asciiTheme="minorHAnsi" w:eastAsia="Adobe Gothic Std B" w:hAnsiTheme="minorHAnsi" w:cstheme="minorHAnsi"/>
+          <w:color w:val="777777"/>
+          <w:sz w:val="24"/>
+          <w:szCs w:val="24"/>
+        </w:rPr>
+        <w:t>or</w:t>
+      </w:r>
+      <w:r>
+        <w:rPr>
+          <w:rStyle w:val="HTMLCode"/>
+          <w:rFonts w:asciiTheme="minorHAnsi" w:eastAsia="Adobe Gothic Std B" w:hAnsiTheme="minorHAnsi" w:cstheme="minorHAnsi"/>
+          <w:color w:val="777777"/>
+        </w:rPr>
+        <w:t xml:space="preserve"> </w:t>
       </w:r>
       <w:r>
         <w:rPr>
@@ -23786,7 +23802,7 @@
           <w:rFonts w:asciiTheme="minorHAnsi" w:hAnsiTheme="minorHAnsi" w:cstheme="minorHAnsi"/>
         </w:rPr>
       </w:pPr>
-      <w:bookmarkStart w:id="48" w:name="_Toc466296386"/>
+      <w:bookmarkStart w:id="47" w:name="_Toc466296386"/>
       <w:r>
         <w:rPr>
           <w:rFonts w:asciiTheme="minorHAnsi" w:hAnsiTheme="minorHAnsi" w:cstheme="minorHAnsi"/>
@@ -23794,7 +23810,7 @@
         <w:lastRenderedPageBreak/>
         <w:t>Appendix E : Product Survey</w:t>
       </w:r>
-      <w:bookmarkEnd w:id="48"/>
+      <w:bookmarkEnd w:id="47"/>
     </w:p>
     <w:p>
       <w:pPr>
@@ -23804,7 +23820,7 @@
           <w:b w:val="0"/>
         </w:rPr>
       </w:pPr>
-      <w:bookmarkStart w:id="49" w:name="_Toc466296387"/>
+      <w:bookmarkStart w:id="48" w:name="_Toc466296387"/>
       <w:r>
         <w:rPr>
           <w:rFonts w:asciiTheme="minorHAnsi" w:hAnsiTheme="minorHAnsi" w:cstheme="minorHAnsi"/>
@@ -23838,7 +23854,7 @@
         </w:rPr>
         <w:t>:</w:t>
       </w:r>
-      <w:bookmarkEnd w:id="49"/>
+      <w:bookmarkEnd w:id="48"/>
     </w:p>
     <w:p>
       <w:pPr>
@@ -24177,7 +24193,18 @@
           <w:sz w:val="24"/>
           <w:szCs w:val="24"/>
         </w:rPr>
-        <w:t>dding the start time of event. If the command cannot be recognized, it will be automatically added as task title.</w:t>
+        <w:t>ddition of</w:t>
+      </w:r>
+      <w:bookmarkStart w:id="49" w:name="_GoBack"/>
+      <w:bookmarkEnd w:id="49"/>
+      <w:r>
+        <w:rPr>
+          <w:rFonts w:asciiTheme="minorHAnsi" w:eastAsia="Adobe Gothic Std B" w:hAnsiTheme="minorHAnsi" w:cstheme="minorHAnsi"/>
+          <w:color w:val="808080" w:themeColor="background1" w:themeShade="80"/>
+          <w:sz w:val="24"/>
+          <w:szCs w:val="24"/>
+        </w:rPr>
+        <w:t xml:space="preserve"> the start time of event. If the command cannot be recognized, it will be automatically added as task title.</w:t>
       </w:r>
     </w:p>
     <w:p/>
@@ -25348,7 +25375,7 @@
             <w:sz w:val="20"/>
             <w:szCs w:val="20"/>
           </w:rPr>
-          <w:t>20</w:t>
+          <w:t>28</w:t>
         </w:r>
         <w:r>
           <w:rPr>
@@ -31408,7 +31435,7 @@
 </file>
 
 <file path=customXml/itemProps2.xml><?xml version="1.0" encoding="utf-8"?>
-<ds:datastoreItem xmlns:ds="http://schemas.openxmlformats.org/officeDocument/2006/customXml" ds:itemID="{81A40E92-07C8-4FDA-B99A-8BA242D6F7C3}">
+<ds:datastoreItem xmlns:ds="http://schemas.openxmlformats.org/officeDocument/2006/customXml" ds:itemID="{5DFDCE04-AC19-4970-85F7-9FFBF06399E5}">
   <ds:schemaRefs>
     <ds:schemaRef ds:uri="http://schemas.openxmlformats.org/officeDocument/2006/bibliography"/>
   </ds:schemaRefs>

</xml_diff>